<commit_message>
doc: add package before use
</commit_message>
<xml_diff>
--- a/Authentication/Authentication.docx
+++ b/Authentication/Authentication.docx
@@ -3498,8 +3498,6 @@
           <w:szCs w:val="24"/>
         </w:rPr>
       </w:pPr>
-      <w:bookmarkStart w:id="13" w:name="_GoBack"/>
-      <w:bookmarkEnd w:id="13"/>
     </w:p>
     <w:p>
       <w:pPr>
@@ -3559,8 +3557,12 @@
         <w:ind w:right="0" w:rightChars="0"/>
         <w:textAlignment w:val="auto"/>
         <w:rPr>
-          <w:rFonts w:hint="eastAsia"/>
-          <w:lang w:val="zh-CN"/>
+          <w:rFonts w:hint="eastAsia" w:ascii="微软雅黑" w:hAnsi="微软雅黑" w:eastAsia="微软雅黑" w:cs="微软雅黑"/>
+          <w:b w:val="0"/>
+          <w:bCs w:val="0"/>
+          <w:sz w:val="36"/>
+          <w:szCs w:val="24"/>
+          <w:lang w:val="en-US" w:eastAsia="zh-CN"/>
         </w:rPr>
       </w:pPr>
       <w:bookmarkStart w:id="2" w:name="_Toc2110"/>
@@ -3597,6 +3599,36 @@
         <w:t xml:space="preserve"> Authentication.java</w:t>
       </w:r>
       <w:bookmarkEnd w:id="2"/>
+    </w:p>
+    <w:p>
+      <w:pPr>
+        <w:rPr>
+          <w:rFonts w:hint="eastAsia"/>
+          <w:sz w:val="24"/>
+          <w:szCs w:val="24"/>
+          <w:lang w:val="en-US"/>
+        </w:rPr>
+      </w:pPr>
+      <w:r>
+        <w:rPr>
+          <w:rFonts w:hint="eastAsia" w:ascii="微软雅黑" w:hAnsi="微软雅黑" w:eastAsia="微软雅黑" w:cs="微软雅黑"/>
+          <w:sz w:val="24"/>
+          <w:szCs w:val="24"/>
+          <w:lang w:val="en-US" w:eastAsia="zh-CN"/>
+        </w:rPr>
+        <w:t>注意：应先导入Authentication包</w:t>
+      </w:r>
+      <w:r>
+        <w:rPr>
+          <w:rFonts w:hint="eastAsia" w:ascii="微软雅黑" w:hAnsi="微软雅黑" w:eastAsia="微软雅黑" w:cs="微软雅黑"/>
+          <w:b w:val="0"/>
+          <w:bCs w:val="0"/>
+          <w:sz w:val="24"/>
+          <w:szCs w:val="24"/>
+          <w:lang w:val="en-US" w:eastAsia="zh-CN"/>
+        </w:rPr>
+        <w:t>。</w:t>
+      </w:r>
     </w:p>
     <w:p>
       <w:pPr>
@@ -3700,8 +3732,13 @@
             <w:insideH w:val="single" w:color="000000" w:sz="2" w:space="0"/>
             <w:insideV w:val="single" w:color="000000" w:sz="2" w:space="0"/>
           </w:tblBorders>
-          <w:shd w:val="clear" w:color="auto" w:fill="auto"/>
           <w:tblLayout w:type="fixed"/>
+          <w:tblCellMar>
+            <w:top w:w="0" w:type="dxa"/>
+            <w:left w:w="108" w:type="dxa"/>
+            <w:bottom w:w="0" w:type="dxa"/>
+            <w:right w:w="108" w:type="dxa"/>
+          </w:tblCellMar>
         </w:tblPrEx>
         <w:trPr>
           <w:trHeight w:val="285" w:hRule="atLeast"/>
@@ -3839,7 +3876,6 @@
             <w:insideH w:val="single" w:color="000000" w:sz="2" w:space="0"/>
             <w:insideV w:val="single" w:color="000000" w:sz="2" w:space="0"/>
           </w:tblBorders>
-          <w:shd w:val="clear" w:color="auto" w:fill="auto"/>
           <w:tblLayout w:type="fixed"/>
           <w:tblCellMar>
             <w:top w:w="0" w:type="dxa"/>
@@ -5452,7 +5488,6 @@
             <w:insideH w:val="single" w:color="000000" w:sz="2" w:space="0"/>
             <w:insideV w:val="single" w:color="000000" w:sz="2" w:space="0"/>
           </w:tblBorders>
-          <w:shd w:val="clear" w:color="auto" w:fill="auto"/>
           <w:tblLayout w:type="fixed"/>
           <w:tblCellMar>
             <w:top w:w="0" w:type="dxa"/>
@@ -5734,7 +5769,6 @@
             <w:insideH w:val="single" w:color="000000" w:sz="2" w:space="0"/>
             <w:insideV w:val="single" w:color="000000" w:sz="2" w:space="0"/>
           </w:tblBorders>
-          <w:shd w:val="clear" w:color="auto" w:fill="auto"/>
           <w:tblLayout w:type="fixed"/>
           <w:tblCellMar>
             <w:top w:w="0" w:type="dxa"/>
@@ -6718,13 +6752,12 @@
         <w:ind w:right="0" w:rightChars="0"/>
         <w:textAlignment w:val="auto"/>
         <w:rPr>
-          <w:rStyle w:val="21"/>
           <w:rFonts w:hint="eastAsia" w:ascii="微软雅黑" w:hAnsi="微软雅黑" w:eastAsia="微软雅黑" w:cs="微软雅黑"/>
           <w:b w:val="0"/>
-          <w:bCs/>
-          <w:sz w:val="32"/>
-          <w:szCs w:val="32"/>
-          <w:lang w:val="zh-CN" w:eastAsia="zh-CN"/>
+          <w:bCs w:val="0"/>
+          <w:sz w:val="36"/>
+          <w:szCs w:val="24"/>
+          <w:lang w:val="en-US" w:eastAsia="zh-CN"/>
         </w:rPr>
       </w:pPr>
       <w:bookmarkStart w:id="6" w:name="_Toc16651"/>
@@ -6762,6 +6795,36 @@
         <w:t xml:space="preserve"> Verification.java</w:t>
       </w:r>
       <w:bookmarkEnd w:id="6"/>
+    </w:p>
+    <w:p>
+      <w:pPr>
+        <w:rPr>
+          <w:rFonts w:hint="eastAsia"/>
+          <w:lang w:val="zh-CN" w:eastAsia="zh-CN"/>
+        </w:rPr>
+      </w:pPr>
+      <w:r>
+        <w:rPr>
+          <w:rFonts w:hint="eastAsia" w:ascii="微软雅黑" w:hAnsi="微软雅黑" w:eastAsia="微软雅黑" w:cs="微软雅黑"/>
+          <w:sz w:val="24"/>
+          <w:szCs w:val="24"/>
+          <w:lang w:val="en-US" w:eastAsia="zh-CN"/>
+        </w:rPr>
+        <w:t>注意：应先导入Authentication包</w:t>
+      </w:r>
+      <w:r>
+        <w:rPr>
+          <w:rFonts w:hint="eastAsia" w:ascii="微软雅黑" w:hAnsi="微软雅黑" w:eastAsia="微软雅黑" w:cs="微软雅黑"/>
+          <w:b w:val="0"/>
+          <w:bCs w:val="0"/>
+          <w:sz w:val="24"/>
+          <w:szCs w:val="24"/>
+          <w:lang w:val="en-US" w:eastAsia="zh-CN"/>
+        </w:rPr>
+        <w:t>。</w:t>
+      </w:r>
+      <w:bookmarkStart w:id="13" w:name="_GoBack"/>
+      <w:bookmarkEnd w:id="13"/>
     </w:p>
     <w:bookmarkEnd w:id="7"/>
     <w:p>
@@ -7804,7 +7867,6 @@
             <w:insideH w:val="single" w:color="000000" w:sz="2" w:space="0"/>
             <w:insideV w:val="single" w:color="000000" w:sz="2" w:space="0"/>
           </w:tblBorders>
-          <w:shd w:val="clear" w:color="auto" w:fill="auto"/>
           <w:tblLayout w:type="fixed"/>
           <w:tblCellMar>
             <w:top w:w="0" w:type="dxa"/>

</xml_diff>

<commit_message>
add doc for Practice 8
</commit_message>
<xml_diff>
--- a/Authentication/Authentication.docx
+++ b/Authentication/Authentication.docx
@@ -3694,855 +3694,6 @@
         <w:t>e()</w:t>
       </w:r>
       <w:bookmarkEnd w:id="3"/>
-    </w:p>
-    <w:tbl>
-      <w:tblPr>
-        <w:tblStyle w:val="13"/>
-        <w:tblW w:w="9632" w:type="dxa"/>
-        <w:tblInd w:w="108" w:type="dxa"/>
-        <w:tblBorders>
-          <w:top w:val="single" w:color="000000" w:sz="2" w:space="0"/>
-          <w:left w:val="single" w:color="000000" w:sz="2" w:space="0"/>
-          <w:bottom w:val="single" w:color="000000" w:sz="2" w:space="0"/>
-          <w:right w:val="single" w:color="000000" w:sz="2" w:space="0"/>
-          <w:insideH w:val="single" w:color="000000" w:sz="2" w:space="0"/>
-          <w:insideV w:val="single" w:color="000000" w:sz="2" w:space="0"/>
-        </w:tblBorders>
-        <w:shd w:val="clear" w:color="auto" w:fill="auto"/>
-        <w:tblLayout w:type="fixed"/>
-        <w:tblCellMar>
-          <w:top w:w="0" w:type="dxa"/>
-          <w:left w:w="108" w:type="dxa"/>
-          <w:bottom w:w="0" w:type="dxa"/>
-          <w:right w:w="108" w:type="dxa"/>
-        </w:tblCellMar>
-      </w:tblPr>
-      <w:tblGrid>
-        <w:gridCol w:w="3210"/>
-        <w:gridCol w:w="3211"/>
-        <w:gridCol w:w="3211"/>
-      </w:tblGrid>
-      <w:tr>
-        <w:tblPrEx>
-          <w:tblBorders>
-            <w:top w:val="single" w:color="000000" w:sz="2" w:space="0"/>
-            <w:left w:val="single" w:color="000000" w:sz="2" w:space="0"/>
-            <w:bottom w:val="single" w:color="000000" w:sz="2" w:space="0"/>
-            <w:right w:val="single" w:color="000000" w:sz="2" w:space="0"/>
-            <w:insideH w:val="single" w:color="000000" w:sz="2" w:space="0"/>
-            <w:insideV w:val="single" w:color="000000" w:sz="2" w:space="0"/>
-          </w:tblBorders>
-          <w:tblLayout w:type="fixed"/>
-          <w:tblCellMar>
-            <w:top w:w="0" w:type="dxa"/>
-            <w:left w:w="108" w:type="dxa"/>
-            <w:bottom w:w="0" w:type="dxa"/>
-            <w:right w:w="108" w:type="dxa"/>
-          </w:tblCellMar>
-        </w:tblPrEx>
-        <w:trPr>
-          <w:trHeight w:val="285" w:hRule="atLeast"/>
-        </w:trPr>
-        <w:tc>
-          <w:tcPr>
-            <w:tcW w:w="3210" w:type="dxa"/>
-            <w:tcBorders>
-              <w:top w:val="single" w:color="4F81BD" w:sz="8" w:space="0"/>
-              <w:left w:val="single" w:color="4F81BD" w:sz="8" w:space="0"/>
-              <w:bottom w:val="single" w:color="FFFFFF" w:sz="2" w:space="0"/>
-              <w:right w:val="single" w:color="4F81BD" w:sz="8" w:space="0"/>
-            </w:tcBorders>
-            <w:shd w:val="clear" w:color="auto" w:fill="4F81BD"/>
-            <w:tcMar>
-              <w:top w:w="80" w:type="dxa"/>
-              <w:left w:w="80" w:type="dxa"/>
-              <w:bottom w:w="80" w:type="dxa"/>
-              <w:right w:w="80" w:type="dxa"/>
-            </w:tcMar>
-            <w:vAlign w:val="top"/>
-          </w:tcPr>
-          <w:p>
-            <w:pPr>
-              <w:pStyle w:val="17"/>
-              <w:bidi w:val="0"/>
-              <w:rPr>
-                <w:rFonts w:hint="eastAsia" w:ascii="微软雅黑" w:hAnsi="微软雅黑" w:eastAsia="微软雅黑" w:cs="微软雅黑"/>
-                <w:color w:val="FFFFFF"/>
-                <w:sz w:val="24"/>
-                <w:szCs w:val="24"/>
-                <w:lang w:eastAsia="zh-CN"/>
-              </w:rPr>
-            </w:pPr>
-            <w:r>
-              <w:rPr>
-                <w:rFonts w:hint="eastAsia" w:ascii="微软雅黑" w:hAnsi="微软雅黑" w:eastAsia="微软雅黑" w:cs="微软雅黑"/>
-                <w:color w:val="FFFFFF"/>
-                <w:sz w:val="24"/>
-                <w:szCs w:val="24"/>
-                <w:lang w:val="en-US" w:eastAsia="zh-CN"/>
-              </w:rPr>
-              <w:t>返回值</w:t>
-            </w:r>
-          </w:p>
-        </w:tc>
-        <w:tc>
-          <w:tcPr>
-            <w:tcW w:w="3211" w:type="dxa"/>
-            <w:tcBorders>
-              <w:top w:val="single" w:color="4F81BD" w:sz="8" w:space="0"/>
-              <w:left w:val="single" w:color="4F81BD" w:sz="8" w:space="0"/>
-              <w:bottom w:val="single" w:color="FFFFFF" w:sz="2" w:space="0"/>
-              <w:right w:val="single" w:color="4F81BD" w:sz="8" w:space="0"/>
-            </w:tcBorders>
-            <w:shd w:val="clear" w:color="auto" w:fill="4F81BD"/>
-            <w:tcMar>
-              <w:top w:w="80" w:type="dxa"/>
-              <w:left w:w="80" w:type="dxa"/>
-              <w:bottom w:w="80" w:type="dxa"/>
-              <w:right w:w="80" w:type="dxa"/>
-            </w:tcMar>
-            <w:vAlign w:val="top"/>
-          </w:tcPr>
-          <w:p>
-            <w:pPr>
-              <w:pStyle w:val="17"/>
-              <w:bidi w:val="0"/>
-              <w:rPr>
-                <w:rFonts w:hint="eastAsia" w:ascii="微软雅黑" w:hAnsi="微软雅黑" w:eastAsia="微软雅黑" w:cs="微软雅黑"/>
-                <w:color w:val="FFFFFF"/>
-                <w:sz w:val="24"/>
-                <w:szCs w:val="24"/>
-              </w:rPr>
-            </w:pPr>
-            <w:r>
-              <w:rPr>
-                <w:rFonts w:hint="eastAsia" w:ascii="微软雅黑" w:hAnsi="微软雅黑" w:eastAsia="微软雅黑" w:cs="微软雅黑"/>
-                <w:color w:val="FFFFFF"/>
-                <w:sz w:val="24"/>
-                <w:szCs w:val="24"/>
-              </w:rPr>
-              <w:t>类型</w:t>
-            </w:r>
-          </w:p>
-        </w:tc>
-        <w:tc>
-          <w:tcPr>
-            <w:tcW w:w="3211" w:type="dxa"/>
-            <w:tcBorders>
-              <w:top w:val="single" w:color="4F81BD" w:sz="8" w:space="0"/>
-              <w:left w:val="single" w:color="4F81BD" w:sz="8" w:space="0"/>
-              <w:bottom w:val="single" w:color="FFFFFF" w:sz="2" w:space="0"/>
-              <w:right w:val="single" w:color="4F81BD" w:sz="8" w:space="0"/>
-            </w:tcBorders>
-            <w:shd w:val="clear" w:color="auto" w:fill="4F81BD"/>
-            <w:tcMar>
-              <w:top w:w="80" w:type="dxa"/>
-              <w:left w:w="80" w:type="dxa"/>
-              <w:bottom w:w="80" w:type="dxa"/>
-              <w:right w:w="80" w:type="dxa"/>
-            </w:tcMar>
-            <w:vAlign w:val="top"/>
-          </w:tcPr>
-          <w:p>
-            <w:pPr>
-              <w:pStyle w:val="17"/>
-              <w:bidi w:val="0"/>
-              <w:rPr>
-                <w:rFonts w:hint="eastAsia" w:ascii="微软雅黑" w:hAnsi="微软雅黑" w:eastAsia="微软雅黑" w:cs="微软雅黑"/>
-                <w:color w:val="FFFFFF"/>
-                <w:sz w:val="24"/>
-                <w:szCs w:val="24"/>
-              </w:rPr>
-            </w:pPr>
-            <w:r>
-              <w:rPr>
-                <w:rFonts w:hint="eastAsia" w:ascii="微软雅黑" w:hAnsi="微软雅黑" w:eastAsia="微软雅黑" w:cs="微软雅黑"/>
-                <w:color w:val="FFFFFF"/>
-                <w:sz w:val="24"/>
-                <w:szCs w:val="24"/>
-              </w:rPr>
-              <w:t>含义</w:t>
-            </w:r>
-          </w:p>
-        </w:tc>
-      </w:tr>
-      <w:tr>
-        <w:tblPrEx>
-          <w:tblBorders>
-            <w:top w:val="single" w:color="000000" w:sz="2" w:space="0"/>
-            <w:left w:val="single" w:color="000000" w:sz="2" w:space="0"/>
-            <w:bottom w:val="single" w:color="000000" w:sz="2" w:space="0"/>
-            <w:right w:val="single" w:color="000000" w:sz="2" w:space="0"/>
-            <w:insideH w:val="single" w:color="000000" w:sz="2" w:space="0"/>
-            <w:insideV w:val="single" w:color="000000" w:sz="2" w:space="0"/>
-          </w:tblBorders>
-          <w:tblLayout w:type="fixed"/>
-          <w:tblCellMar>
-            <w:top w:w="0" w:type="dxa"/>
-            <w:left w:w="108" w:type="dxa"/>
-            <w:bottom w:w="0" w:type="dxa"/>
-            <w:right w:w="108" w:type="dxa"/>
-          </w:tblCellMar>
-        </w:tblPrEx>
-        <w:trPr>
-          <w:trHeight w:val="285" w:hRule="atLeast"/>
-        </w:trPr>
-        <w:tc>
-          <w:tcPr>
-            <w:tcW w:w="3210" w:type="dxa"/>
-            <w:tcBorders>
-              <w:top w:val="single" w:color="FFFFFF" w:sz="2" w:space="0"/>
-              <w:left w:val="single" w:color="4F81BD" w:sz="8" w:space="0"/>
-              <w:bottom w:val="single" w:color="4F81BD" w:sz="8" w:space="0"/>
-              <w:right w:val="single" w:color="4F81BD" w:sz="8" w:space="0"/>
-            </w:tcBorders>
-            <w:shd w:val="clear" w:color="auto" w:fill="B8CCE4"/>
-            <w:tcMar>
-              <w:top w:w="80" w:type="dxa"/>
-              <w:left w:w="80" w:type="dxa"/>
-              <w:bottom w:w="80" w:type="dxa"/>
-              <w:right w:w="80" w:type="dxa"/>
-            </w:tcMar>
-            <w:vAlign w:val="top"/>
-          </w:tcPr>
-          <w:p>
-            <w:pPr>
-              <w:pStyle w:val="20"/>
-              <w:framePr w:w="0" w:wrap="auto" w:vAnchor="margin" w:hAnchor="text" w:yAlign="inline"/>
-              <w:jc w:val="left"/>
-              <w:rPr>
-                <w:rFonts w:hint="eastAsia" w:ascii="微软雅黑" w:hAnsi="微软雅黑" w:eastAsia="微软雅黑" w:cs="微软雅黑"/>
-                <w:sz w:val="24"/>
-                <w:szCs w:val="24"/>
-                <w:lang w:eastAsia="zh-CN"/>
-              </w:rPr>
-            </w:pPr>
-            <w:r>
-              <w:rPr>
-                <w:rFonts w:hint="eastAsia" w:ascii="微软雅黑" w:hAnsi="微软雅黑" w:eastAsia="微软雅黑" w:cs="微软雅黑"/>
-                <w:sz w:val="24"/>
-                <w:szCs w:val="24"/>
-                <w:lang w:val="en-US" w:eastAsia="zh-CN"/>
-              </w:rPr>
-              <w:t>username</w:t>
-            </w:r>
-          </w:p>
-        </w:tc>
-        <w:tc>
-          <w:tcPr>
-            <w:tcW w:w="3211" w:type="dxa"/>
-            <w:tcBorders>
-              <w:top w:val="single" w:color="FFFFFF" w:sz="2" w:space="0"/>
-              <w:left w:val="single" w:color="4F81BD" w:sz="8" w:space="0"/>
-              <w:bottom w:val="single" w:color="4F81BD" w:sz="8" w:space="0"/>
-              <w:right w:val="single" w:color="4F81BD" w:sz="8" w:space="0"/>
-            </w:tcBorders>
-            <w:shd w:val="clear" w:color="auto" w:fill="B8CCE4"/>
-            <w:tcMar>
-              <w:top w:w="80" w:type="dxa"/>
-              <w:left w:w="80" w:type="dxa"/>
-              <w:bottom w:w="80" w:type="dxa"/>
-              <w:right w:w="80" w:type="dxa"/>
-            </w:tcMar>
-            <w:vAlign w:val="top"/>
-          </w:tcPr>
-          <w:p>
-            <w:pPr>
-              <w:pStyle w:val="17"/>
-              <w:bidi w:val="0"/>
-              <w:rPr>
-                <w:rFonts w:hint="eastAsia" w:ascii="微软雅黑" w:hAnsi="微软雅黑" w:eastAsia="微软雅黑" w:cs="微软雅黑"/>
-                <w:sz w:val="24"/>
-                <w:szCs w:val="24"/>
-              </w:rPr>
-            </w:pPr>
-            <w:r>
-              <w:rPr>
-                <w:rFonts w:hint="eastAsia" w:ascii="微软雅黑" w:hAnsi="微软雅黑" w:eastAsia="微软雅黑" w:cs="微软雅黑"/>
-                <w:sz w:val="24"/>
-                <w:szCs w:val="24"/>
-              </w:rPr>
-              <w:t>String</w:t>
-            </w:r>
-          </w:p>
-        </w:tc>
-        <w:tc>
-          <w:tcPr>
-            <w:tcW w:w="3211" w:type="dxa"/>
-            <w:tcBorders>
-              <w:top w:val="single" w:color="FFFFFF" w:sz="2" w:space="0"/>
-              <w:left w:val="single" w:color="4F81BD" w:sz="8" w:space="0"/>
-              <w:bottom w:val="single" w:color="4F81BD" w:sz="8" w:space="0"/>
-              <w:right w:val="single" w:color="4F81BD" w:sz="8" w:space="0"/>
-            </w:tcBorders>
-            <w:shd w:val="clear" w:color="auto" w:fill="B8CCE4"/>
-            <w:tcMar>
-              <w:top w:w="80" w:type="dxa"/>
-              <w:left w:w="80" w:type="dxa"/>
-              <w:bottom w:w="80" w:type="dxa"/>
-              <w:right w:w="80" w:type="dxa"/>
-            </w:tcMar>
-            <w:vAlign w:val="top"/>
-          </w:tcPr>
-          <w:p>
-            <w:pPr>
-              <w:pStyle w:val="17"/>
-              <w:bidi w:val="0"/>
-              <w:rPr>
-                <w:rFonts w:hint="eastAsia" w:ascii="微软雅黑" w:hAnsi="微软雅黑" w:eastAsia="微软雅黑" w:cs="微软雅黑"/>
-                <w:sz w:val="24"/>
-                <w:szCs w:val="24"/>
-                <w:lang w:eastAsia="zh-CN"/>
-              </w:rPr>
-            </w:pPr>
-            <w:r>
-              <w:rPr>
-                <w:rFonts w:hint="eastAsia" w:ascii="微软雅黑" w:hAnsi="微软雅黑" w:eastAsia="微软雅黑" w:cs="微软雅黑"/>
-                <w:sz w:val="24"/>
-                <w:szCs w:val="24"/>
-                <w:lang w:val="en-US" w:eastAsia="zh-CN"/>
-              </w:rPr>
-              <w:t>用户的登录名</w:t>
-            </w:r>
-          </w:p>
-        </w:tc>
-      </w:tr>
-    </w:tbl>
-    <w:p>
-      <w:pPr>
-        <w:pStyle w:val="20"/>
-        <w:framePr w:w="0" w:wrap="auto" w:vAnchor="margin" w:hAnchor="text" w:yAlign="inline"/>
-        <w:bidi w:val="0"/>
-        <w:rPr>
-          <w:rFonts w:hint="eastAsia" w:ascii="微软雅黑" w:hAnsi="微软雅黑" w:eastAsia="微软雅黑" w:cs="微软雅黑"/>
-          <w:sz w:val="24"/>
-          <w:szCs w:val="24"/>
-          <w:lang w:val="en-US" w:eastAsia="zh-CN"/>
-        </w:rPr>
-      </w:pPr>
-    </w:p>
-    <w:p>
-      <w:pPr>
-        <w:pageBreakBefore w:val="0"/>
-        <w:widowControl/>
-        <w:kinsoku/>
-        <w:wordWrap/>
-        <w:overflowPunct/>
-        <w:topLinePunct w:val="0"/>
-        <w:autoSpaceDE/>
-        <w:autoSpaceDN/>
-        <w:bidi w:val="0"/>
-        <w:adjustRightInd/>
-        <w:snapToGrid/>
-        <w:spacing w:line="240" w:lineRule="auto"/>
-        <w:ind w:right="0" w:rightChars="0"/>
-        <w:textAlignment w:val="auto"/>
-        <w:rPr>
-          <w:rFonts w:hint="eastAsia" w:ascii="微软雅黑" w:hAnsi="微软雅黑" w:eastAsia="微软雅黑" w:cs="微软雅黑"/>
-          <w:b/>
-          <w:bCs/>
-          <w:sz w:val="24"/>
-          <w:szCs w:val="24"/>
-        </w:rPr>
-      </w:pPr>
-      <w:r>
-        <w:rPr>
-          <w:rFonts w:hint="eastAsia" w:ascii="微软雅黑" w:hAnsi="微软雅黑" w:eastAsia="微软雅黑" w:cs="微软雅黑"/>
-          <w:b/>
-          <w:bCs/>
-          <w:sz w:val="24"/>
-          <w:szCs w:val="24"/>
-          <w:lang w:val="zh-CN"/>
-        </w:rPr>
-        <w:t>作用描述</w:t>
-      </w:r>
-      <w:r>
-        <w:rPr>
-          <w:rFonts w:hint="eastAsia" w:ascii="微软雅黑" w:hAnsi="微软雅黑" w:eastAsia="微软雅黑" w:cs="微软雅黑"/>
-          <w:b/>
-          <w:bCs/>
-          <w:sz w:val="24"/>
-          <w:szCs w:val="24"/>
-        </w:rPr>
-        <w:t>：</w:t>
-      </w:r>
-    </w:p>
-    <w:p>
-      <w:pPr>
-        <w:pageBreakBefore w:val="0"/>
-        <w:widowControl/>
-        <w:kinsoku/>
-        <w:wordWrap/>
-        <w:overflowPunct/>
-        <w:topLinePunct w:val="0"/>
-        <w:autoSpaceDE/>
-        <w:autoSpaceDN/>
-        <w:bidi w:val="0"/>
-        <w:adjustRightInd/>
-        <w:snapToGrid/>
-        <w:spacing w:line="240" w:lineRule="auto"/>
-        <w:ind w:right="0" w:rightChars="0"/>
-        <w:textAlignment w:val="auto"/>
-        <w:rPr>
-          <w:rFonts w:hint="eastAsia" w:ascii="微软雅黑" w:hAnsi="微软雅黑" w:eastAsia="微软雅黑" w:cs="微软雅黑"/>
-          <w:sz w:val="24"/>
-          <w:szCs w:val="24"/>
-        </w:rPr>
-      </w:pPr>
-      <w:r>
-        <w:rPr>
-          <w:rFonts w:hint="eastAsia" w:ascii="微软雅黑" w:hAnsi="微软雅黑" w:eastAsia="微软雅黑" w:cs="微软雅黑"/>
-          <w:sz w:val="24"/>
-          <w:szCs w:val="24"/>
-          <w:lang w:val="zh-CN"/>
-        </w:rPr>
-        <w:t>该方法用于获取用户的登录名。</w:t>
-      </w:r>
-    </w:p>
-    <w:p>
-      <w:pPr>
-        <w:pageBreakBefore w:val="0"/>
-        <w:widowControl/>
-        <w:kinsoku/>
-        <w:wordWrap/>
-        <w:overflowPunct/>
-        <w:topLinePunct w:val="0"/>
-        <w:autoSpaceDE/>
-        <w:autoSpaceDN/>
-        <w:bidi w:val="0"/>
-        <w:adjustRightInd/>
-        <w:snapToGrid/>
-        <w:spacing w:line="240" w:lineRule="auto"/>
-        <w:ind w:right="0" w:rightChars="0"/>
-        <w:textAlignment w:val="auto"/>
-        <w:rPr>
-          <w:rFonts w:hint="eastAsia" w:ascii="微软雅黑" w:hAnsi="微软雅黑" w:eastAsia="微软雅黑" w:cs="微软雅黑"/>
-          <w:sz w:val="24"/>
-          <w:szCs w:val="24"/>
-        </w:rPr>
-      </w:pPr>
-    </w:p>
-    <w:p>
-      <w:pPr>
-        <w:pageBreakBefore w:val="0"/>
-        <w:widowControl/>
-        <w:kinsoku/>
-        <w:wordWrap/>
-        <w:overflowPunct/>
-        <w:topLinePunct w:val="0"/>
-        <w:autoSpaceDE/>
-        <w:autoSpaceDN/>
-        <w:bidi w:val="0"/>
-        <w:adjustRightInd/>
-        <w:snapToGrid/>
-        <w:spacing w:line="240" w:lineRule="auto"/>
-        <w:ind w:right="0" w:rightChars="0"/>
-        <w:textAlignment w:val="auto"/>
-        <w:rPr>
-          <w:rFonts w:hint="eastAsia" w:ascii="微软雅黑" w:hAnsi="微软雅黑" w:eastAsia="微软雅黑" w:cs="微软雅黑"/>
-          <w:b/>
-          <w:bCs/>
-          <w:sz w:val="24"/>
-          <w:szCs w:val="24"/>
-        </w:rPr>
-      </w:pPr>
-      <w:r>
-        <w:rPr>
-          <w:rFonts w:hint="eastAsia" w:ascii="微软雅黑" w:hAnsi="微软雅黑" w:eastAsia="微软雅黑" w:cs="微软雅黑"/>
-          <w:b/>
-          <w:bCs/>
-          <w:sz w:val="24"/>
-          <w:szCs w:val="24"/>
-          <w:lang w:val="zh-CN"/>
-        </w:rPr>
-        <w:t>使用方法</w:t>
-      </w:r>
-      <w:r>
-        <w:rPr>
-          <w:rFonts w:hint="eastAsia" w:ascii="微软雅黑" w:hAnsi="微软雅黑" w:eastAsia="微软雅黑" w:cs="微软雅黑"/>
-          <w:b/>
-          <w:bCs/>
-          <w:sz w:val="24"/>
-          <w:szCs w:val="24"/>
-        </w:rPr>
-        <w:t>：</w:t>
-      </w:r>
-    </w:p>
-    <w:p>
-      <w:pPr>
-        <w:pageBreakBefore w:val="0"/>
-        <w:widowControl/>
-        <w:kinsoku/>
-        <w:wordWrap/>
-        <w:overflowPunct/>
-        <w:topLinePunct w:val="0"/>
-        <w:autoSpaceDE/>
-        <w:autoSpaceDN/>
-        <w:bidi w:val="0"/>
-        <w:adjustRightInd/>
-        <w:snapToGrid/>
-        <w:spacing w:line="240" w:lineRule="auto"/>
-        <w:ind w:right="0" w:rightChars="0"/>
-        <w:textAlignment w:val="auto"/>
-        <w:rPr>
-          <w:rFonts w:hint="eastAsia" w:ascii="微软雅黑" w:hAnsi="微软雅黑" w:eastAsia="微软雅黑" w:cs="微软雅黑"/>
-          <w:sz w:val="24"/>
-          <w:szCs w:val="24"/>
-        </w:rPr>
-      </w:pPr>
-      <w:r>
-        <w:rPr>
-          <w:rFonts w:hint="eastAsia" w:ascii="微软雅黑" w:hAnsi="微软雅黑" w:eastAsia="微软雅黑" w:cs="微软雅黑"/>
-          <w:sz w:val="24"/>
-          <w:szCs w:val="24"/>
-          <w:lang w:val="zh-CN"/>
-        </w:rPr>
-        <w:t>对于一个实例化的</w:t>
-      </w:r>
-      <w:r>
-        <w:rPr>
-          <w:rFonts w:hint="eastAsia" w:ascii="微软雅黑" w:hAnsi="微软雅黑" w:eastAsia="微软雅黑" w:cs="微软雅黑"/>
-          <w:sz w:val="24"/>
-          <w:szCs w:val="24"/>
-          <w:lang w:val="en-US" w:eastAsia="zh-CN"/>
-        </w:rPr>
-        <w:t>Authentication</w:t>
-      </w:r>
-      <w:r>
-        <w:rPr>
-          <w:rFonts w:hint="eastAsia" w:ascii="微软雅黑" w:hAnsi="微软雅黑" w:eastAsia="微软雅黑" w:cs="微软雅黑"/>
-          <w:sz w:val="24"/>
-          <w:szCs w:val="24"/>
-          <w:lang w:val="zh-CN"/>
-        </w:rPr>
-        <w:t>对象</w:t>
-      </w:r>
-      <w:r>
-        <w:rPr>
-          <w:rFonts w:hint="eastAsia" w:ascii="微软雅黑" w:hAnsi="微软雅黑" w:eastAsia="微软雅黑" w:cs="微软雅黑"/>
-          <w:sz w:val="24"/>
-          <w:szCs w:val="24"/>
-        </w:rPr>
-        <w:t>，</w:t>
-      </w:r>
-      <w:r>
-        <w:rPr>
-          <w:rFonts w:hint="eastAsia" w:ascii="微软雅黑" w:hAnsi="微软雅黑" w:eastAsia="微软雅黑" w:cs="微软雅黑"/>
-          <w:sz w:val="24"/>
-          <w:szCs w:val="24"/>
-          <w:lang w:val="zh-CN"/>
-        </w:rPr>
-        <w:t>可以直接调用该方法</w:t>
-      </w:r>
-      <w:r>
-        <w:rPr>
-          <w:rFonts w:hint="eastAsia" w:ascii="微软雅黑" w:hAnsi="微软雅黑" w:eastAsia="微软雅黑" w:cs="微软雅黑"/>
-          <w:sz w:val="24"/>
-          <w:szCs w:val="24"/>
-        </w:rPr>
-        <w:t>，</w:t>
-      </w:r>
-      <w:r>
-        <w:rPr>
-          <w:rFonts w:hint="eastAsia" w:ascii="微软雅黑" w:hAnsi="微软雅黑" w:eastAsia="微软雅黑" w:cs="微软雅黑"/>
-          <w:sz w:val="24"/>
-          <w:szCs w:val="24"/>
-          <w:lang w:val="zh-CN"/>
-        </w:rPr>
-        <w:t>该方法没有参数</w:t>
-      </w:r>
-      <w:r>
-        <w:rPr>
-          <w:rFonts w:hint="eastAsia" w:ascii="微软雅黑" w:hAnsi="微软雅黑" w:eastAsia="微软雅黑" w:cs="微软雅黑"/>
-          <w:sz w:val="24"/>
-          <w:szCs w:val="24"/>
-        </w:rPr>
-        <w:t>，</w:t>
-      </w:r>
-      <w:r>
-        <w:rPr>
-          <w:rFonts w:hint="eastAsia" w:ascii="微软雅黑" w:hAnsi="微软雅黑" w:eastAsia="微软雅黑" w:cs="微软雅黑"/>
-          <w:sz w:val="24"/>
-          <w:szCs w:val="24"/>
-          <w:lang w:val="zh-CN"/>
-        </w:rPr>
-        <w:t>返回值为</w:t>
-      </w:r>
-      <w:r>
-        <w:rPr>
-          <w:rFonts w:hint="eastAsia" w:ascii="微软雅黑" w:hAnsi="微软雅黑" w:eastAsia="微软雅黑" w:cs="微软雅黑"/>
-          <w:sz w:val="24"/>
-          <w:szCs w:val="24"/>
-        </w:rPr>
-        <w:t>string</w:t>
-      </w:r>
-      <w:r>
-        <w:rPr>
-          <w:rFonts w:hint="eastAsia" w:ascii="微软雅黑" w:hAnsi="微软雅黑" w:eastAsia="微软雅黑" w:cs="微软雅黑"/>
-          <w:sz w:val="24"/>
-          <w:szCs w:val="24"/>
-          <w:lang w:val="zh-CN"/>
-        </w:rPr>
-        <w:t>类型</w:t>
-      </w:r>
-      <w:r>
-        <w:rPr>
-          <w:rFonts w:hint="eastAsia" w:ascii="微软雅黑" w:hAnsi="微软雅黑" w:eastAsia="微软雅黑" w:cs="微软雅黑"/>
-          <w:sz w:val="24"/>
-          <w:szCs w:val="24"/>
-        </w:rPr>
-        <w:t>，</w:t>
-      </w:r>
-      <w:r>
-        <w:rPr>
-          <w:rFonts w:hint="eastAsia" w:ascii="微软雅黑" w:hAnsi="微软雅黑" w:eastAsia="微软雅黑" w:cs="微软雅黑"/>
-          <w:sz w:val="24"/>
-          <w:szCs w:val="24"/>
-          <w:lang w:val="zh-CN"/>
-        </w:rPr>
-        <w:t>代表用户的登录名，形如：</w:t>
-      </w:r>
-    </w:p>
-    <w:p>
-      <w:pPr>
-        <w:pageBreakBefore w:val="0"/>
-        <w:widowControl/>
-        <w:kinsoku/>
-        <w:wordWrap/>
-        <w:overflowPunct/>
-        <w:topLinePunct w:val="0"/>
-        <w:autoSpaceDE/>
-        <w:autoSpaceDN/>
-        <w:bidi w:val="0"/>
-        <w:adjustRightInd/>
-        <w:snapToGrid/>
-        <w:spacing w:line="240" w:lineRule="auto"/>
-        <w:ind w:right="0" w:rightChars="0"/>
-        <w:textAlignment w:val="auto"/>
-        <w:rPr>
-          <w:rFonts w:hint="eastAsia" w:ascii="微软雅黑" w:hAnsi="微软雅黑" w:eastAsia="微软雅黑" w:cs="微软雅黑"/>
-          <w:sz w:val="24"/>
-          <w:szCs w:val="24"/>
-        </w:rPr>
-      </w:pPr>
-      <w:r>
-        <w:rPr>
-          <w:rFonts w:hint="eastAsia" w:ascii="微软雅黑" w:hAnsi="微软雅黑" w:eastAsia="微软雅黑" w:cs="微软雅黑"/>
-          <w:sz w:val="24"/>
-          <w:szCs w:val="24"/>
-          <w:lang w:val="en-US" w:eastAsia="zh-CN"/>
-        </w:rPr>
-        <w:tab/>
-      </w:r>
-      <w:r>
-        <w:rPr>
-          <w:rFonts w:hint="eastAsia" w:ascii="微软雅黑" w:hAnsi="微软雅黑" w:eastAsia="微软雅黑" w:cs="微软雅黑"/>
-          <w:sz w:val="24"/>
-          <w:szCs w:val="24"/>
-        </w:rPr>
-        <w:t xml:space="preserve">String username = </w:t>
-      </w:r>
-      <w:r>
-        <w:rPr>
-          <w:rFonts w:hint="eastAsia" w:ascii="微软雅黑" w:hAnsi="微软雅黑" w:eastAsia="微软雅黑" w:cs="微软雅黑"/>
-          <w:sz w:val="24"/>
-          <w:szCs w:val="24"/>
-          <w:lang w:val="en-US" w:eastAsia="zh-CN"/>
-        </w:rPr>
-        <w:t>authentication</w:t>
-      </w:r>
-      <w:r>
-        <w:rPr>
-          <w:rFonts w:hint="eastAsia" w:ascii="微软雅黑" w:hAnsi="微软雅黑" w:eastAsia="微软雅黑" w:cs="微软雅黑"/>
-          <w:sz w:val="24"/>
-          <w:szCs w:val="24"/>
-          <w:lang w:val="it-IT"/>
-        </w:rPr>
-        <w:t>.getUsername();</w:t>
-      </w:r>
-    </w:p>
-    <w:p>
-      <w:pPr>
-        <w:pageBreakBefore w:val="0"/>
-        <w:widowControl/>
-        <w:kinsoku/>
-        <w:wordWrap/>
-        <w:overflowPunct/>
-        <w:topLinePunct w:val="0"/>
-        <w:autoSpaceDE/>
-        <w:autoSpaceDN/>
-        <w:bidi w:val="0"/>
-        <w:adjustRightInd/>
-        <w:snapToGrid/>
-        <w:spacing w:line="240" w:lineRule="auto"/>
-        <w:ind w:right="0" w:rightChars="0"/>
-        <w:textAlignment w:val="auto"/>
-        <w:rPr>
-          <w:rFonts w:hint="eastAsia" w:ascii="微软雅黑" w:hAnsi="微软雅黑" w:eastAsia="微软雅黑" w:cs="微软雅黑"/>
-          <w:sz w:val="24"/>
-          <w:szCs w:val="24"/>
-        </w:rPr>
-      </w:pPr>
-    </w:p>
-    <w:p>
-      <w:pPr>
-        <w:pageBreakBefore w:val="0"/>
-        <w:widowControl/>
-        <w:kinsoku/>
-        <w:wordWrap/>
-        <w:overflowPunct/>
-        <w:topLinePunct w:val="0"/>
-        <w:autoSpaceDE/>
-        <w:autoSpaceDN/>
-        <w:bidi w:val="0"/>
-        <w:adjustRightInd/>
-        <w:snapToGrid/>
-        <w:spacing w:line="240" w:lineRule="auto"/>
-        <w:ind w:right="0" w:rightChars="0"/>
-        <w:textAlignment w:val="auto"/>
-        <w:rPr>
-          <w:rFonts w:hint="eastAsia" w:ascii="微软雅黑" w:hAnsi="微软雅黑" w:eastAsia="微软雅黑" w:cs="微软雅黑"/>
-          <w:b/>
-          <w:bCs/>
-          <w:sz w:val="24"/>
-          <w:szCs w:val="24"/>
-        </w:rPr>
-      </w:pPr>
-      <w:r>
-        <w:rPr>
-          <w:rFonts w:hint="eastAsia" w:ascii="微软雅黑" w:hAnsi="微软雅黑" w:eastAsia="微软雅黑" w:cs="微软雅黑"/>
-          <w:b/>
-          <w:bCs/>
-          <w:sz w:val="24"/>
-          <w:szCs w:val="24"/>
-          <w:lang w:val="zh-CN"/>
-        </w:rPr>
-        <w:t>注意事项：</w:t>
-      </w:r>
-    </w:p>
-    <w:p>
-      <w:pPr>
-        <w:pStyle w:val="20"/>
-        <w:framePr w:w="0" w:wrap="auto" w:vAnchor="margin" w:hAnchor="text" w:yAlign="inline"/>
-        <w:bidi w:val="0"/>
-        <w:rPr>
-          <w:rFonts w:hint="eastAsia" w:ascii="微软雅黑" w:hAnsi="微软雅黑" w:eastAsia="微软雅黑" w:cs="微软雅黑"/>
-          <w:sz w:val="24"/>
-          <w:szCs w:val="24"/>
-          <w:lang w:val="en-US" w:eastAsia="zh-CN"/>
-        </w:rPr>
-      </w:pPr>
-      <w:r>
-        <w:rPr>
-          <w:rFonts w:hint="eastAsia" w:ascii="微软雅黑" w:hAnsi="微软雅黑" w:eastAsia="微软雅黑" w:cs="微软雅黑"/>
-          <w:sz w:val="24"/>
-          <w:szCs w:val="24"/>
-          <w:lang w:val="zh-CN"/>
-        </w:rPr>
-        <w:t>该方法返回一个string类型的参数，代表用户名，获取有效用户名首先需要确保用户已经登录，即</w:t>
-      </w:r>
-      <w:r>
-        <w:rPr>
-          <w:rFonts w:hint="eastAsia" w:ascii="微软雅黑" w:hAnsi="微软雅黑" w:eastAsia="微软雅黑" w:cs="微软雅黑"/>
-          <w:sz w:val="24"/>
-          <w:szCs w:val="24"/>
-          <w:lang w:val="en-US" w:eastAsia="zh-CN"/>
-        </w:rPr>
-        <w:t>用户</w:t>
-      </w:r>
-      <w:r>
-        <w:rPr>
-          <w:rFonts w:hint="eastAsia" w:ascii="微软雅黑" w:hAnsi="微软雅黑" w:eastAsia="微软雅黑" w:cs="微软雅黑"/>
-          <w:sz w:val="24"/>
-          <w:szCs w:val="24"/>
-          <w:lang w:val="zh-CN"/>
-        </w:rPr>
-        <w:t>已经通过该构件的下述</w:t>
-      </w:r>
-      <w:r>
-        <w:rPr>
-          <w:rFonts w:hint="eastAsia" w:ascii="微软雅黑" w:hAnsi="微软雅黑" w:eastAsia="微软雅黑" w:cs="微软雅黑"/>
-          <w:sz w:val="24"/>
-          <w:szCs w:val="24"/>
-          <w:lang w:val="en-US" w:eastAsia="zh-CN"/>
-        </w:rPr>
-        <w:t>authentication</w:t>
-      </w:r>
-      <w:r>
-        <w:rPr>
-          <w:rFonts w:hint="eastAsia" w:ascii="微软雅黑" w:hAnsi="微软雅黑" w:eastAsia="微软雅黑" w:cs="微软雅黑"/>
-          <w:sz w:val="24"/>
-          <w:szCs w:val="24"/>
-          <w:lang w:val="zh-CN"/>
-        </w:rPr>
-        <w:t>方法</w:t>
-      </w:r>
-      <w:r>
-        <w:rPr>
-          <w:rFonts w:hint="eastAsia" w:ascii="微软雅黑" w:hAnsi="微软雅黑" w:eastAsia="微软雅黑" w:cs="微软雅黑"/>
-          <w:sz w:val="24"/>
-          <w:szCs w:val="24"/>
-          <w:lang w:val="en-US" w:eastAsia="zh-CN"/>
-        </w:rPr>
-        <w:t>进行身份的验证。</w:t>
-      </w:r>
-    </w:p>
-    <w:p>
-      <w:pPr>
-        <w:pStyle w:val="20"/>
-        <w:framePr w:w="0" w:wrap="auto" w:vAnchor="margin" w:hAnchor="text" w:yAlign="inline"/>
-        <w:bidi w:val="0"/>
-        <w:rPr>
-          <w:rFonts w:hint="eastAsia" w:ascii="微软雅黑" w:hAnsi="微软雅黑" w:eastAsia="微软雅黑" w:cs="微软雅黑"/>
-          <w:sz w:val="24"/>
-          <w:szCs w:val="24"/>
-          <w:lang w:val="en-US" w:eastAsia="zh-CN"/>
-        </w:rPr>
-      </w:pPr>
-    </w:p>
-    <w:p>
-      <w:pPr>
-        <w:pStyle w:val="4"/>
-        <w:keepNext/>
-        <w:keepLines/>
-        <w:pageBreakBefore w:val="0"/>
-        <w:widowControl/>
-        <w:kinsoku/>
-        <w:wordWrap/>
-        <w:overflowPunct/>
-        <w:topLinePunct w:val="0"/>
-        <w:autoSpaceDE/>
-        <w:autoSpaceDN/>
-        <w:bidi w:val="0"/>
-        <w:adjustRightInd/>
-        <w:snapToGrid/>
-        <w:spacing w:before="260" w:beforeLines="0" w:after="260" w:afterLines="0" w:line="240" w:lineRule="auto"/>
-        <w:ind w:left="0" w:leftChars="0" w:right="0" w:rightChars="0" w:firstLine="0" w:firstLineChars="0"/>
-        <w:jc w:val="left"/>
-        <w:textAlignment w:val="auto"/>
-        <w:outlineLvl w:val="2"/>
-        <w:rPr>
-          <w:rFonts w:hint="eastAsia" w:ascii="微软雅黑" w:hAnsi="微软雅黑" w:eastAsia="微软雅黑" w:cs="微软雅黑"/>
-          <w:b w:val="0"/>
-          <w:bCs/>
-          <w:sz w:val="28"/>
-          <w:szCs w:val="21"/>
-          <w:lang w:val="en-US" w:eastAsia="zh-CN"/>
-        </w:rPr>
-      </w:pPr>
-      <w:bookmarkStart w:id="4" w:name="_Toc14619"/>
-      <w:r>
-        <w:rPr>
-          <w:rFonts w:hint="eastAsia" w:ascii="微软雅黑" w:hAnsi="微软雅黑" w:eastAsia="微软雅黑" w:cs="微软雅黑"/>
-          <w:b w:val="0"/>
-          <w:bCs/>
-          <w:sz w:val="28"/>
-          <w:szCs w:val="21"/>
-          <w:lang w:val="en-US" w:eastAsia="zh-CN"/>
-        </w:rPr>
-        <w:t>(2) getPassword()</w:t>
-      </w:r>
-      <w:bookmarkEnd w:id="4"/>
     </w:p>
     <w:tbl>
       <w:tblPr>
@@ -4726,6 +3877,857 @@
             <w:insideH w:val="single" w:color="000000" w:sz="2" w:space="0"/>
             <w:insideV w:val="single" w:color="000000" w:sz="2" w:space="0"/>
           </w:tblBorders>
+          <w:shd w:val="clear" w:color="auto" w:fill="auto"/>
+          <w:tblLayout w:type="fixed"/>
+          <w:tblCellMar>
+            <w:top w:w="0" w:type="dxa"/>
+            <w:left w:w="108" w:type="dxa"/>
+            <w:bottom w:w="0" w:type="dxa"/>
+            <w:right w:w="108" w:type="dxa"/>
+          </w:tblCellMar>
+        </w:tblPrEx>
+        <w:trPr>
+          <w:trHeight w:val="285" w:hRule="atLeast"/>
+        </w:trPr>
+        <w:tc>
+          <w:tcPr>
+            <w:tcW w:w="3210" w:type="dxa"/>
+            <w:tcBorders>
+              <w:top w:val="single" w:color="FFFFFF" w:sz="2" w:space="0"/>
+              <w:left w:val="single" w:color="4F81BD" w:sz="8" w:space="0"/>
+              <w:bottom w:val="single" w:color="4F81BD" w:sz="8" w:space="0"/>
+              <w:right w:val="single" w:color="4F81BD" w:sz="8" w:space="0"/>
+            </w:tcBorders>
+            <w:shd w:val="clear" w:color="auto" w:fill="B8CCE4"/>
+            <w:tcMar>
+              <w:top w:w="80" w:type="dxa"/>
+              <w:left w:w="80" w:type="dxa"/>
+              <w:bottom w:w="80" w:type="dxa"/>
+              <w:right w:w="80" w:type="dxa"/>
+            </w:tcMar>
+            <w:vAlign w:val="top"/>
+          </w:tcPr>
+          <w:p>
+            <w:pPr>
+              <w:pStyle w:val="20"/>
+              <w:framePr w:w="0" w:wrap="auto" w:vAnchor="margin" w:hAnchor="text" w:yAlign="inline"/>
+              <w:jc w:val="left"/>
+              <w:rPr>
+                <w:rFonts w:hint="eastAsia" w:ascii="微软雅黑" w:hAnsi="微软雅黑" w:eastAsia="微软雅黑" w:cs="微软雅黑"/>
+                <w:sz w:val="24"/>
+                <w:szCs w:val="24"/>
+                <w:lang w:eastAsia="zh-CN"/>
+              </w:rPr>
+            </w:pPr>
+            <w:r>
+              <w:rPr>
+                <w:rFonts w:hint="eastAsia" w:ascii="微软雅黑" w:hAnsi="微软雅黑" w:eastAsia="微软雅黑" w:cs="微软雅黑"/>
+                <w:sz w:val="24"/>
+                <w:szCs w:val="24"/>
+                <w:lang w:val="en-US" w:eastAsia="zh-CN"/>
+              </w:rPr>
+              <w:t>username</w:t>
+            </w:r>
+          </w:p>
+        </w:tc>
+        <w:tc>
+          <w:tcPr>
+            <w:tcW w:w="3211" w:type="dxa"/>
+            <w:tcBorders>
+              <w:top w:val="single" w:color="FFFFFF" w:sz="2" w:space="0"/>
+              <w:left w:val="single" w:color="4F81BD" w:sz="8" w:space="0"/>
+              <w:bottom w:val="single" w:color="4F81BD" w:sz="8" w:space="0"/>
+              <w:right w:val="single" w:color="4F81BD" w:sz="8" w:space="0"/>
+            </w:tcBorders>
+            <w:shd w:val="clear" w:color="auto" w:fill="B8CCE4"/>
+            <w:tcMar>
+              <w:top w:w="80" w:type="dxa"/>
+              <w:left w:w="80" w:type="dxa"/>
+              <w:bottom w:w="80" w:type="dxa"/>
+              <w:right w:w="80" w:type="dxa"/>
+            </w:tcMar>
+            <w:vAlign w:val="top"/>
+          </w:tcPr>
+          <w:p>
+            <w:pPr>
+              <w:pStyle w:val="17"/>
+              <w:bidi w:val="0"/>
+              <w:rPr>
+                <w:rFonts w:hint="eastAsia" w:ascii="微软雅黑" w:hAnsi="微软雅黑" w:eastAsia="微软雅黑" w:cs="微软雅黑"/>
+                <w:sz w:val="24"/>
+                <w:szCs w:val="24"/>
+              </w:rPr>
+            </w:pPr>
+            <w:r>
+              <w:rPr>
+                <w:rFonts w:hint="eastAsia" w:ascii="微软雅黑" w:hAnsi="微软雅黑" w:eastAsia="微软雅黑" w:cs="微软雅黑"/>
+                <w:sz w:val="24"/>
+                <w:szCs w:val="24"/>
+              </w:rPr>
+              <w:t>String</w:t>
+            </w:r>
+          </w:p>
+        </w:tc>
+        <w:tc>
+          <w:tcPr>
+            <w:tcW w:w="3211" w:type="dxa"/>
+            <w:tcBorders>
+              <w:top w:val="single" w:color="FFFFFF" w:sz="2" w:space="0"/>
+              <w:left w:val="single" w:color="4F81BD" w:sz="8" w:space="0"/>
+              <w:bottom w:val="single" w:color="4F81BD" w:sz="8" w:space="0"/>
+              <w:right w:val="single" w:color="4F81BD" w:sz="8" w:space="0"/>
+            </w:tcBorders>
+            <w:shd w:val="clear" w:color="auto" w:fill="B8CCE4"/>
+            <w:tcMar>
+              <w:top w:w="80" w:type="dxa"/>
+              <w:left w:w="80" w:type="dxa"/>
+              <w:bottom w:w="80" w:type="dxa"/>
+              <w:right w:w="80" w:type="dxa"/>
+            </w:tcMar>
+            <w:vAlign w:val="top"/>
+          </w:tcPr>
+          <w:p>
+            <w:pPr>
+              <w:pStyle w:val="17"/>
+              <w:bidi w:val="0"/>
+              <w:rPr>
+                <w:rFonts w:hint="eastAsia" w:ascii="微软雅黑" w:hAnsi="微软雅黑" w:eastAsia="微软雅黑" w:cs="微软雅黑"/>
+                <w:sz w:val="24"/>
+                <w:szCs w:val="24"/>
+                <w:lang w:eastAsia="zh-CN"/>
+              </w:rPr>
+            </w:pPr>
+            <w:r>
+              <w:rPr>
+                <w:rFonts w:hint="eastAsia" w:ascii="微软雅黑" w:hAnsi="微软雅黑" w:eastAsia="微软雅黑" w:cs="微软雅黑"/>
+                <w:sz w:val="24"/>
+                <w:szCs w:val="24"/>
+                <w:lang w:val="en-US" w:eastAsia="zh-CN"/>
+              </w:rPr>
+              <w:t>用户的登录名</w:t>
+            </w:r>
+          </w:p>
+        </w:tc>
+      </w:tr>
+    </w:tbl>
+    <w:p>
+      <w:pPr>
+        <w:pStyle w:val="20"/>
+        <w:framePr w:w="0" w:wrap="auto" w:vAnchor="margin" w:hAnchor="text" w:yAlign="inline"/>
+        <w:bidi w:val="0"/>
+        <w:rPr>
+          <w:rFonts w:hint="eastAsia" w:ascii="微软雅黑" w:hAnsi="微软雅黑" w:eastAsia="微软雅黑" w:cs="微软雅黑"/>
+          <w:sz w:val="24"/>
+          <w:szCs w:val="24"/>
+          <w:lang w:val="en-US" w:eastAsia="zh-CN"/>
+        </w:rPr>
+      </w:pPr>
+    </w:p>
+    <w:p>
+      <w:pPr>
+        <w:pageBreakBefore w:val="0"/>
+        <w:widowControl/>
+        <w:kinsoku/>
+        <w:wordWrap/>
+        <w:overflowPunct/>
+        <w:topLinePunct w:val="0"/>
+        <w:autoSpaceDE/>
+        <w:autoSpaceDN/>
+        <w:bidi w:val="0"/>
+        <w:adjustRightInd/>
+        <w:snapToGrid/>
+        <w:spacing w:line="240" w:lineRule="auto"/>
+        <w:ind w:right="0" w:rightChars="0"/>
+        <w:textAlignment w:val="auto"/>
+        <w:rPr>
+          <w:rFonts w:hint="eastAsia" w:ascii="微软雅黑" w:hAnsi="微软雅黑" w:eastAsia="微软雅黑" w:cs="微软雅黑"/>
+          <w:b/>
+          <w:bCs/>
+          <w:sz w:val="24"/>
+          <w:szCs w:val="24"/>
+        </w:rPr>
+      </w:pPr>
+      <w:r>
+        <w:rPr>
+          <w:rFonts w:hint="eastAsia" w:ascii="微软雅黑" w:hAnsi="微软雅黑" w:eastAsia="微软雅黑" w:cs="微软雅黑"/>
+          <w:b/>
+          <w:bCs/>
+          <w:sz w:val="24"/>
+          <w:szCs w:val="24"/>
+          <w:lang w:val="zh-CN"/>
+        </w:rPr>
+        <w:t>作用描述</w:t>
+      </w:r>
+      <w:r>
+        <w:rPr>
+          <w:rFonts w:hint="eastAsia" w:ascii="微软雅黑" w:hAnsi="微软雅黑" w:eastAsia="微软雅黑" w:cs="微软雅黑"/>
+          <w:b/>
+          <w:bCs/>
+          <w:sz w:val="24"/>
+          <w:szCs w:val="24"/>
+        </w:rPr>
+        <w:t>：</w:t>
+      </w:r>
+    </w:p>
+    <w:p>
+      <w:pPr>
+        <w:pageBreakBefore w:val="0"/>
+        <w:widowControl/>
+        <w:kinsoku/>
+        <w:wordWrap/>
+        <w:overflowPunct/>
+        <w:topLinePunct w:val="0"/>
+        <w:autoSpaceDE/>
+        <w:autoSpaceDN/>
+        <w:bidi w:val="0"/>
+        <w:adjustRightInd/>
+        <w:snapToGrid/>
+        <w:spacing w:line="240" w:lineRule="auto"/>
+        <w:ind w:right="0" w:rightChars="0"/>
+        <w:textAlignment w:val="auto"/>
+        <w:rPr>
+          <w:rFonts w:hint="eastAsia" w:ascii="微软雅黑" w:hAnsi="微软雅黑" w:eastAsia="微软雅黑" w:cs="微软雅黑"/>
+          <w:sz w:val="24"/>
+          <w:szCs w:val="24"/>
+        </w:rPr>
+      </w:pPr>
+      <w:r>
+        <w:rPr>
+          <w:rFonts w:hint="eastAsia" w:ascii="微软雅黑" w:hAnsi="微软雅黑" w:eastAsia="微软雅黑" w:cs="微软雅黑"/>
+          <w:sz w:val="24"/>
+          <w:szCs w:val="24"/>
+          <w:lang w:val="zh-CN"/>
+        </w:rPr>
+        <w:t>该方法用于获取用户的登录名。</w:t>
+      </w:r>
+    </w:p>
+    <w:p>
+      <w:pPr>
+        <w:pageBreakBefore w:val="0"/>
+        <w:widowControl/>
+        <w:kinsoku/>
+        <w:wordWrap/>
+        <w:overflowPunct/>
+        <w:topLinePunct w:val="0"/>
+        <w:autoSpaceDE/>
+        <w:autoSpaceDN/>
+        <w:bidi w:val="0"/>
+        <w:adjustRightInd/>
+        <w:snapToGrid/>
+        <w:spacing w:line="240" w:lineRule="auto"/>
+        <w:ind w:right="0" w:rightChars="0"/>
+        <w:textAlignment w:val="auto"/>
+        <w:rPr>
+          <w:rFonts w:hint="eastAsia" w:ascii="微软雅黑" w:hAnsi="微软雅黑" w:eastAsia="微软雅黑" w:cs="微软雅黑"/>
+          <w:sz w:val="24"/>
+          <w:szCs w:val="24"/>
+        </w:rPr>
+      </w:pPr>
+    </w:p>
+    <w:p>
+      <w:pPr>
+        <w:pageBreakBefore w:val="0"/>
+        <w:widowControl/>
+        <w:kinsoku/>
+        <w:wordWrap/>
+        <w:overflowPunct/>
+        <w:topLinePunct w:val="0"/>
+        <w:autoSpaceDE/>
+        <w:autoSpaceDN/>
+        <w:bidi w:val="0"/>
+        <w:adjustRightInd/>
+        <w:snapToGrid/>
+        <w:spacing w:line="240" w:lineRule="auto"/>
+        <w:ind w:right="0" w:rightChars="0"/>
+        <w:textAlignment w:val="auto"/>
+        <w:rPr>
+          <w:rFonts w:hint="eastAsia" w:ascii="微软雅黑" w:hAnsi="微软雅黑" w:eastAsia="微软雅黑" w:cs="微软雅黑"/>
+          <w:b/>
+          <w:bCs/>
+          <w:sz w:val="24"/>
+          <w:szCs w:val="24"/>
+        </w:rPr>
+      </w:pPr>
+      <w:r>
+        <w:rPr>
+          <w:rFonts w:hint="eastAsia" w:ascii="微软雅黑" w:hAnsi="微软雅黑" w:eastAsia="微软雅黑" w:cs="微软雅黑"/>
+          <w:b/>
+          <w:bCs/>
+          <w:sz w:val="24"/>
+          <w:szCs w:val="24"/>
+          <w:lang w:val="zh-CN"/>
+        </w:rPr>
+        <w:t>使用方法</w:t>
+      </w:r>
+      <w:r>
+        <w:rPr>
+          <w:rFonts w:hint="eastAsia" w:ascii="微软雅黑" w:hAnsi="微软雅黑" w:eastAsia="微软雅黑" w:cs="微软雅黑"/>
+          <w:b/>
+          <w:bCs/>
+          <w:sz w:val="24"/>
+          <w:szCs w:val="24"/>
+        </w:rPr>
+        <w:t>：</w:t>
+      </w:r>
+    </w:p>
+    <w:p>
+      <w:pPr>
+        <w:pageBreakBefore w:val="0"/>
+        <w:widowControl/>
+        <w:kinsoku/>
+        <w:wordWrap/>
+        <w:overflowPunct/>
+        <w:topLinePunct w:val="0"/>
+        <w:autoSpaceDE/>
+        <w:autoSpaceDN/>
+        <w:bidi w:val="0"/>
+        <w:adjustRightInd/>
+        <w:snapToGrid/>
+        <w:spacing w:line="240" w:lineRule="auto"/>
+        <w:ind w:right="0" w:rightChars="0"/>
+        <w:textAlignment w:val="auto"/>
+        <w:rPr>
+          <w:rFonts w:hint="eastAsia" w:ascii="微软雅黑" w:hAnsi="微软雅黑" w:eastAsia="微软雅黑" w:cs="微软雅黑"/>
+          <w:sz w:val="24"/>
+          <w:szCs w:val="24"/>
+        </w:rPr>
+      </w:pPr>
+      <w:r>
+        <w:rPr>
+          <w:rFonts w:hint="eastAsia" w:ascii="微软雅黑" w:hAnsi="微软雅黑" w:eastAsia="微软雅黑" w:cs="微软雅黑"/>
+          <w:sz w:val="24"/>
+          <w:szCs w:val="24"/>
+          <w:lang w:val="zh-CN"/>
+        </w:rPr>
+        <w:t>对于一个实例化的</w:t>
+      </w:r>
+      <w:r>
+        <w:rPr>
+          <w:rFonts w:hint="eastAsia" w:ascii="微软雅黑" w:hAnsi="微软雅黑" w:eastAsia="微软雅黑" w:cs="微软雅黑"/>
+          <w:sz w:val="24"/>
+          <w:szCs w:val="24"/>
+          <w:lang w:val="en-US" w:eastAsia="zh-CN"/>
+        </w:rPr>
+        <w:t>Authentication</w:t>
+      </w:r>
+      <w:r>
+        <w:rPr>
+          <w:rFonts w:hint="eastAsia" w:ascii="微软雅黑" w:hAnsi="微软雅黑" w:eastAsia="微软雅黑" w:cs="微软雅黑"/>
+          <w:sz w:val="24"/>
+          <w:szCs w:val="24"/>
+          <w:lang w:val="zh-CN"/>
+        </w:rPr>
+        <w:t>对象</w:t>
+      </w:r>
+      <w:r>
+        <w:rPr>
+          <w:rFonts w:hint="eastAsia" w:ascii="微软雅黑" w:hAnsi="微软雅黑" w:eastAsia="微软雅黑" w:cs="微软雅黑"/>
+          <w:sz w:val="24"/>
+          <w:szCs w:val="24"/>
+        </w:rPr>
+        <w:t>，</w:t>
+      </w:r>
+      <w:r>
+        <w:rPr>
+          <w:rFonts w:hint="eastAsia" w:ascii="微软雅黑" w:hAnsi="微软雅黑" w:eastAsia="微软雅黑" w:cs="微软雅黑"/>
+          <w:sz w:val="24"/>
+          <w:szCs w:val="24"/>
+          <w:lang w:val="zh-CN"/>
+        </w:rPr>
+        <w:t>可以直接调用该方法</w:t>
+      </w:r>
+      <w:r>
+        <w:rPr>
+          <w:rFonts w:hint="eastAsia" w:ascii="微软雅黑" w:hAnsi="微软雅黑" w:eastAsia="微软雅黑" w:cs="微软雅黑"/>
+          <w:sz w:val="24"/>
+          <w:szCs w:val="24"/>
+        </w:rPr>
+        <w:t>，</w:t>
+      </w:r>
+      <w:r>
+        <w:rPr>
+          <w:rFonts w:hint="eastAsia" w:ascii="微软雅黑" w:hAnsi="微软雅黑" w:eastAsia="微软雅黑" w:cs="微软雅黑"/>
+          <w:sz w:val="24"/>
+          <w:szCs w:val="24"/>
+          <w:lang w:val="zh-CN"/>
+        </w:rPr>
+        <w:t>该方法没有参数</w:t>
+      </w:r>
+      <w:r>
+        <w:rPr>
+          <w:rFonts w:hint="eastAsia" w:ascii="微软雅黑" w:hAnsi="微软雅黑" w:eastAsia="微软雅黑" w:cs="微软雅黑"/>
+          <w:sz w:val="24"/>
+          <w:szCs w:val="24"/>
+        </w:rPr>
+        <w:t>，</w:t>
+      </w:r>
+      <w:r>
+        <w:rPr>
+          <w:rFonts w:hint="eastAsia" w:ascii="微软雅黑" w:hAnsi="微软雅黑" w:eastAsia="微软雅黑" w:cs="微软雅黑"/>
+          <w:sz w:val="24"/>
+          <w:szCs w:val="24"/>
+          <w:lang w:val="zh-CN"/>
+        </w:rPr>
+        <w:t>返回值为</w:t>
+      </w:r>
+      <w:r>
+        <w:rPr>
+          <w:rFonts w:hint="eastAsia" w:ascii="微软雅黑" w:hAnsi="微软雅黑" w:eastAsia="微软雅黑" w:cs="微软雅黑"/>
+          <w:sz w:val="24"/>
+          <w:szCs w:val="24"/>
+        </w:rPr>
+        <w:t>string</w:t>
+      </w:r>
+      <w:r>
+        <w:rPr>
+          <w:rFonts w:hint="eastAsia" w:ascii="微软雅黑" w:hAnsi="微软雅黑" w:eastAsia="微软雅黑" w:cs="微软雅黑"/>
+          <w:sz w:val="24"/>
+          <w:szCs w:val="24"/>
+          <w:lang w:val="zh-CN"/>
+        </w:rPr>
+        <w:t>类型</w:t>
+      </w:r>
+      <w:r>
+        <w:rPr>
+          <w:rFonts w:hint="eastAsia" w:ascii="微软雅黑" w:hAnsi="微软雅黑" w:eastAsia="微软雅黑" w:cs="微软雅黑"/>
+          <w:sz w:val="24"/>
+          <w:szCs w:val="24"/>
+        </w:rPr>
+        <w:t>，</w:t>
+      </w:r>
+      <w:r>
+        <w:rPr>
+          <w:rFonts w:hint="eastAsia" w:ascii="微软雅黑" w:hAnsi="微软雅黑" w:eastAsia="微软雅黑" w:cs="微软雅黑"/>
+          <w:sz w:val="24"/>
+          <w:szCs w:val="24"/>
+          <w:lang w:val="zh-CN"/>
+        </w:rPr>
+        <w:t>代表用户的登录名，形如：</w:t>
+      </w:r>
+    </w:p>
+    <w:p>
+      <w:pPr>
+        <w:pageBreakBefore w:val="0"/>
+        <w:widowControl/>
+        <w:kinsoku/>
+        <w:wordWrap/>
+        <w:overflowPunct/>
+        <w:topLinePunct w:val="0"/>
+        <w:autoSpaceDE/>
+        <w:autoSpaceDN/>
+        <w:bidi w:val="0"/>
+        <w:adjustRightInd/>
+        <w:snapToGrid/>
+        <w:spacing w:line="240" w:lineRule="auto"/>
+        <w:ind w:right="0" w:rightChars="0"/>
+        <w:textAlignment w:val="auto"/>
+        <w:rPr>
+          <w:rFonts w:hint="eastAsia" w:ascii="微软雅黑" w:hAnsi="微软雅黑" w:eastAsia="微软雅黑" w:cs="微软雅黑"/>
+          <w:sz w:val="24"/>
+          <w:szCs w:val="24"/>
+        </w:rPr>
+      </w:pPr>
+      <w:r>
+        <w:rPr>
+          <w:rFonts w:hint="eastAsia" w:ascii="微软雅黑" w:hAnsi="微软雅黑" w:eastAsia="微软雅黑" w:cs="微软雅黑"/>
+          <w:sz w:val="24"/>
+          <w:szCs w:val="24"/>
+          <w:lang w:val="en-US" w:eastAsia="zh-CN"/>
+        </w:rPr>
+        <w:tab/>
+      </w:r>
+      <w:r>
+        <w:rPr>
+          <w:rFonts w:hint="eastAsia" w:ascii="微软雅黑" w:hAnsi="微软雅黑" w:eastAsia="微软雅黑" w:cs="微软雅黑"/>
+          <w:sz w:val="24"/>
+          <w:szCs w:val="24"/>
+        </w:rPr>
+        <w:t xml:space="preserve">String username = </w:t>
+      </w:r>
+      <w:r>
+        <w:rPr>
+          <w:rFonts w:hint="eastAsia" w:ascii="微软雅黑" w:hAnsi="微软雅黑" w:eastAsia="微软雅黑" w:cs="微软雅黑"/>
+          <w:sz w:val="24"/>
+          <w:szCs w:val="24"/>
+          <w:lang w:val="en-US" w:eastAsia="zh-CN"/>
+        </w:rPr>
+        <w:t>authentication</w:t>
+      </w:r>
+      <w:r>
+        <w:rPr>
+          <w:rFonts w:hint="eastAsia" w:ascii="微软雅黑" w:hAnsi="微软雅黑" w:eastAsia="微软雅黑" w:cs="微软雅黑"/>
+          <w:sz w:val="24"/>
+          <w:szCs w:val="24"/>
+          <w:lang w:val="it-IT"/>
+        </w:rPr>
+        <w:t>.getUsername();</w:t>
+      </w:r>
+    </w:p>
+    <w:p>
+      <w:pPr>
+        <w:pageBreakBefore w:val="0"/>
+        <w:widowControl/>
+        <w:kinsoku/>
+        <w:wordWrap/>
+        <w:overflowPunct/>
+        <w:topLinePunct w:val="0"/>
+        <w:autoSpaceDE/>
+        <w:autoSpaceDN/>
+        <w:bidi w:val="0"/>
+        <w:adjustRightInd/>
+        <w:snapToGrid/>
+        <w:spacing w:line="240" w:lineRule="auto"/>
+        <w:ind w:right="0" w:rightChars="0"/>
+        <w:textAlignment w:val="auto"/>
+        <w:rPr>
+          <w:rFonts w:hint="eastAsia" w:ascii="微软雅黑" w:hAnsi="微软雅黑" w:eastAsia="微软雅黑" w:cs="微软雅黑"/>
+          <w:sz w:val="24"/>
+          <w:szCs w:val="24"/>
+        </w:rPr>
+      </w:pPr>
+    </w:p>
+    <w:p>
+      <w:pPr>
+        <w:pageBreakBefore w:val="0"/>
+        <w:widowControl/>
+        <w:kinsoku/>
+        <w:wordWrap/>
+        <w:overflowPunct/>
+        <w:topLinePunct w:val="0"/>
+        <w:autoSpaceDE/>
+        <w:autoSpaceDN/>
+        <w:bidi w:val="0"/>
+        <w:adjustRightInd/>
+        <w:snapToGrid/>
+        <w:spacing w:line="240" w:lineRule="auto"/>
+        <w:ind w:right="0" w:rightChars="0"/>
+        <w:textAlignment w:val="auto"/>
+        <w:rPr>
+          <w:rFonts w:hint="eastAsia" w:ascii="微软雅黑" w:hAnsi="微软雅黑" w:eastAsia="微软雅黑" w:cs="微软雅黑"/>
+          <w:b/>
+          <w:bCs/>
+          <w:sz w:val="24"/>
+          <w:szCs w:val="24"/>
+        </w:rPr>
+      </w:pPr>
+      <w:r>
+        <w:rPr>
+          <w:rFonts w:hint="eastAsia" w:ascii="微软雅黑" w:hAnsi="微软雅黑" w:eastAsia="微软雅黑" w:cs="微软雅黑"/>
+          <w:b/>
+          <w:bCs/>
+          <w:sz w:val="24"/>
+          <w:szCs w:val="24"/>
+          <w:lang w:val="zh-CN"/>
+        </w:rPr>
+        <w:t>注意事项：</w:t>
+      </w:r>
+    </w:p>
+    <w:p>
+      <w:pPr>
+        <w:pStyle w:val="20"/>
+        <w:framePr w:w="0" w:wrap="auto" w:vAnchor="margin" w:hAnchor="text" w:yAlign="inline"/>
+        <w:bidi w:val="0"/>
+        <w:rPr>
+          <w:rFonts w:hint="eastAsia" w:ascii="微软雅黑" w:hAnsi="微软雅黑" w:eastAsia="微软雅黑" w:cs="微软雅黑"/>
+          <w:sz w:val="24"/>
+          <w:szCs w:val="24"/>
+          <w:lang w:val="en-US" w:eastAsia="zh-CN"/>
+        </w:rPr>
+      </w:pPr>
+      <w:r>
+        <w:rPr>
+          <w:rFonts w:hint="eastAsia" w:ascii="微软雅黑" w:hAnsi="微软雅黑" w:eastAsia="微软雅黑" w:cs="微软雅黑"/>
+          <w:sz w:val="24"/>
+          <w:szCs w:val="24"/>
+          <w:lang w:val="zh-CN"/>
+        </w:rPr>
+        <w:t>该方法返回一个string类型的参数，代表用户名，获取有效用户名首先需要确保用户已经登录，即</w:t>
+      </w:r>
+      <w:r>
+        <w:rPr>
+          <w:rFonts w:hint="eastAsia" w:ascii="微软雅黑" w:hAnsi="微软雅黑" w:eastAsia="微软雅黑" w:cs="微软雅黑"/>
+          <w:sz w:val="24"/>
+          <w:szCs w:val="24"/>
+          <w:lang w:val="en-US" w:eastAsia="zh-CN"/>
+        </w:rPr>
+        <w:t>用户</w:t>
+      </w:r>
+      <w:r>
+        <w:rPr>
+          <w:rFonts w:hint="eastAsia" w:ascii="微软雅黑" w:hAnsi="微软雅黑" w:eastAsia="微软雅黑" w:cs="微软雅黑"/>
+          <w:sz w:val="24"/>
+          <w:szCs w:val="24"/>
+          <w:lang w:val="zh-CN"/>
+        </w:rPr>
+        <w:t>已经通过该构件的下述</w:t>
+      </w:r>
+      <w:r>
+        <w:rPr>
+          <w:rFonts w:hint="eastAsia" w:ascii="微软雅黑" w:hAnsi="微软雅黑" w:eastAsia="微软雅黑" w:cs="微软雅黑"/>
+          <w:sz w:val="24"/>
+          <w:szCs w:val="24"/>
+          <w:lang w:val="en-US" w:eastAsia="zh-CN"/>
+        </w:rPr>
+        <w:t>authentication</w:t>
+      </w:r>
+      <w:r>
+        <w:rPr>
+          <w:rFonts w:hint="eastAsia" w:ascii="微软雅黑" w:hAnsi="微软雅黑" w:eastAsia="微软雅黑" w:cs="微软雅黑"/>
+          <w:sz w:val="24"/>
+          <w:szCs w:val="24"/>
+          <w:lang w:val="zh-CN"/>
+        </w:rPr>
+        <w:t>方法</w:t>
+      </w:r>
+      <w:r>
+        <w:rPr>
+          <w:rFonts w:hint="eastAsia" w:ascii="微软雅黑" w:hAnsi="微软雅黑" w:eastAsia="微软雅黑" w:cs="微软雅黑"/>
+          <w:sz w:val="24"/>
+          <w:szCs w:val="24"/>
+          <w:lang w:val="en-US" w:eastAsia="zh-CN"/>
+        </w:rPr>
+        <w:t>进行身份的验证。</w:t>
+      </w:r>
+    </w:p>
+    <w:p>
+      <w:pPr>
+        <w:pStyle w:val="20"/>
+        <w:framePr w:w="0" w:wrap="auto" w:vAnchor="margin" w:hAnchor="text" w:yAlign="inline"/>
+        <w:bidi w:val="0"/>
+        <w:rPr>
+          <w:rFonts w:hint="eastAsia" w:ascii="微软雅黑" w:hAnsi="微软雅黑" w:eastAsia="微软雅黑" w:cs="微软雅黑"/>
+          <w:sz w:val="24"/>
+          <w:szCs w:val="24"/>
+          <w:lang w:val="en-US" w:eastAsia="zh-CN"/>
+        </w:rPr>
+      </w:pPr>
+    </w:p>
+    <w:p>
+      <w:pPr>
+        <w:pStyle w:val="4"/>
+        <w:keepNext/>
+        <w:keepLines/>
+        <w:pageBreakBefore w:val="0"/>
+        <w:widowControl/>
+        <w:kinsoku/>
+        <w:wordWrap/>
+        <w:overflowPunct/>
+        <w:topLinePunct w:val="0"/>
+        <w:autoSpaceDE/>
+        <w:autoSpaceDN/>
+        <w:bidi w:val="0"/>
+        <w:adjustRightInd/>
+        <w:snapToGrid/>
+        <w:spacing w:before="260" w:beforeLines="0" w:after="260" w:afterLines="0" w:line="240" w:lineRule="auto"/>
+        <w:ind w:left="0" w:leftChars="0" w:right="0" w:rightChars="0" w:firstLine="0" w:firstLineChars="0"/>
+        <w:jc w:val="left"/>
+        <w:textAlignment w:val="auto"/>
+        <w:outlineLvl w:val="2"/>
+        <w:rPr>
+          <w:rFonts w:hint="eastAsia" w:ascii="微软雅黑" w:hAnsi="微软雅黑" w:eastAsia="微软雅黑" w:cs="微软雅黑"/>
+          <w:b w:val="0"/>
+          <w:bCs/>
+          <w:sz w:val="28"/>
+          <w:szCs w:val="21"/>
+          <w:lang w:val="en-US" w:eastAsia="zh-CN"/>
+        </w:rPr>
+      </w:pPr>
+      <w:bookmarkStart w:id="4" w:name="_Toc14619"/>
+      <w:r>
+        <w:rPr>
+          <w:rFonts w:hint="eastAsia" w:ascii="微软雅黑" w:hAnsi="微软雅黑" w:eastAsia="微软雅黑" w:cs="微软雅黑"/>
+          <w:b w:val="0"/>
+          <w:bCs/>
+          <w:sz w:val="28"/>
+          <w:szCs w:val="21"/>
+          <w:lang w:val="en-US" w:eastAsia="zh-CN"/>
+        </w:rPr>
+        <w:t>(2) getPassword()</w:t>
+      </w:r>
+      <w:bookmarkEnd w:id="4"/>
+    </w:p>
+    <w:tbl>
+      <w:tblPr>
+        <w:tblStyle w:val="13"/>
+        <w:tblW w:w="9632" w:type="dxa"/>
+        <w:tblInd w:w="108" w:type="dxa"/>
+        <w:tblBorders>
+          <w:top w:val="single" w:color="000000" w:sz="2" w:space="0"/>
+          <w:left w:val="single" w:color="000000" w:sz="2" w:space="0"/>
+          <w:bottom w:val="single" w:color="000000" w:sz="2" w:space="0"/>
+          <w:right w:val="single" w:color="000000" w:sz="2" w:space="0"/>
+          <w:insideH w:val="single" w:color="000000" w:sz="2" w:space="0"/>
+          <w:insideV w:val="single" w:color="000000" w:sz="2" w:space="0"/>
+        </w:tblBorders>
+        <w:shd w:val="clear" w:color="auto" w:fill="auto"/>
+        <w:tblLayout w:type="fixed"/>
+        <w:tblCellMar>
+          <w:top w:w="0" w:type="dxa"/>
+          <w:left w:w="108" w:type="dxa"/>
+          <w:bottom w:w="0" w:type="dxa"/>
+          <w:right w:w="108" w:type="dxa"/>
+        </w:tblCellMar>
+      </w:tblPr>
+      <w:tblGrid>
+        <w:gridCol w:w="3210"/>
+        <w:gridCol w:w="3211"/>
+        <w:gridCol w:w="3211"/>
+      </w:tblGrid>
+      <w:tr>
+        <w:tblPrEx>
+          <w:tblBorders>
+            <w:top w:val="single" w:color="000000" w:sz="2" w:space="0"/>
+            <w:left w:val="single" w:color="000000" w:sz="2" w:space="0"/>
+            <w:bottom w:val="single" w:color="000000" w:sz="2" w:space="0"/>
+            <w:right w:val="single" w:color="000000" w:sz="2" w:space="0"/>
+            <w:insideH w:val="single" w:color="000000" w:sz="2" w:space="0"/>
+            <w:insideV w:val="single" w:color="000000" w:sz="2" w:space="0"/>
+          </w:tblBorders>
+          <w:tblLayout w:type="fixed"/>
+          <w:tblCellMar>
+            <w:top w:w="0" w:type="dxa"/>
+            <w:left w:w="108" w:type="dxa"/>
+            <w:bottom w:w="0" w:type="dxa"/>
+            <w:right w:w="108" w:type="dxa"/>
+          </w:tblCellMar>
+        </w:tblPrEx>
+        <w:trPr>
+          <w:trHeight w:val="285" w:hRule="atLeast"/>
+        </w:trPr>
+        <w:tc>
+          <w:tcPr>
+            <w:tcW w:w="3210" w:type="dxa"/>
+            <w:tcBorders>
+              <w:top w:val="single" w:color="4F81BD" w:sz="8" w:space="0"/>
+              <w:left w:val="single" w:color="4F81BD" w:sz="8" w:space="0"/>
+              <w:bottom w:val="single" w:color="FFFFFF" w:sz="2" w:space="0"/>
+              <w:right w:val="single" w:color="4F81BD" w:sz="8" w:space="0"/>
+            </w:tcBorders>
+            <w:shd w:val="clear" w:color="auto" w:fill="4F81BD"/>
+            <w:tcMar>
+              <w:top w:w="80" w:type="dxa"/>
+              <w:left w:w="80" w:type="dxa"/>
+              <w:bottom w:w="80" w:type="dxa"/>
+              <w:right w:w="80" w:type="dxa"/>
+            </w:tcMar>
+            <w:vAlign w:val="top"/>
+          </w:tcPr>
+          <w:p>
+            <w:pPr>
+              <w:pStyle w:val="17"/>
+              <w:bidi w:val="0"/>
+              <w:rPr>
+                <w:rFonts w:hint="eastAsia" w:ascii="微软雅黑" w:hAnsi="微软雅黑" w:eastAsia="微软雅黑" w:cs="微软雅黑"/>
+                <w:color w:val="FFFFFF"/>
+                <w:sz w:val="24"/>
+                <w:szCs w:val="24"/>
+                <w:lang w:eastAsia="zh-CN"/>
+              </w:rPr>
+            </w:pPr>
+            <w:r>
+              <w:rPr>
+                <w:rFonts w:hint="eastAsia" w:ascii="微软雅黑" w:hAnsi="微软雅黑" w:eastAsia="微软雅黑" w:cs="微软雅黑"/>
+                <w:color w:val="FFFFFF"/>
+                <w:sz w:val="24"/>
+                <w:szCs w:val="24"/>
+                <w:lang w:val="en-US" w:eastAsia="zh-CN"/>
+              </w:rPr>
+              <w:t>返回值</w:t>
+            </w:r>
+          </w:p>
+        </w:tc>
+        <w:tc>
+          <w:tcPr>
+            <w:tcW w:w="3211" w:type="dxa"/>
+            <w:tcBorders>
+              <w:top w:val="single" w:color="4F81BD" w:sz="8" w:space="0"/>
+              <w:left w:val="single" w:color="4F81BD" w:sz="8" w:space="0"/>
+              <w:bottom w:val="single" w:color="FFFFFF" w:sz="2" w:space="0"/>
+              <w:right w:val="single" w:color="4F81BD" w:sz="8" w:space="0"/>
+            </w:tcBorders>
+            <w:shd w:val="clear" w:color="auto" w:fill="4F81BD"/>
+            <w:tcMar>
+              <w:top w:w="80" w:type="dxa"/>
+              <w:left w:w="80" w:type="dxa"/>
+              <w:bottom w:w="80" w:type="dxa"/>
+              <w:right w:w="80" w:type="dxa"/>
+            </w:tcMar>
+            <w:vAlign w:val="top"/>
+          </w:tcPr>
+          <w:p>
+            <w:pPr>
+              <w:pStyle w:val="17"/>
+              <w:bidi w:val="0"/>
+              <w:rPr>
+                <w:rFonts w:hint="eastAsia" w:ascii="微软雅黑" w:hAnsi="微软雅黑" w:eastAsia="微软雅黑" w:cs="微软雅黑"/>
+                <w:color w:val="FFFFFF"/>
+                <w:sz w:val="24"/>
+                <w:szCs w:val="24"/>
+              </w:rPr>
+            </w:pPr>
+            <w:r>
+              <w:rPr>
+                <w:rFonts w:hint="eastAsia" w:ascii="微软雅黑" w:hAnsi="微软雅黑" w:eastAsia="微软雅黑" w:cs="微软雅黑"/>
+                <w:color w:val="FFFFFF"/>
+                <w:sz w:val="24"/>
+                <w:szCs w:val="24"/>
+              </w:rPr>
+              <w:t>类型</w:t>
+            </w:r>
+          </w:p>
+        </w:tc>
+        <w:tc>
+          <w:tcPr>
+            <w:tcW w:w="3211" w:type="dxa"/>
+            <w:tcBorders>
+              <w:top w:val="single" w:color="4F81BD" w:sz="8" w:space="0"/>
+              <w:left w:val="single" w:color="4F81BD" w:sz="8" w:space="0"/>
+              <w:bottom w:val="single" w:color="FFFFFF" w:sz="2" w:space="0"/>
+              <w:right w:val="single" w:color="4F81BD" w:sz="8" w:space="0"/>
+            </w:tcBorders>
+            <w:shd w:val="clear" w:color="auto" w:fill="4F81BD"/>
+            <w:tcMar>
+              <w:top w:w="80" w:type="dxa"/>
+              <w:left w:w="80" w:type="dxa"/>
+              <w:bottom w:w="80" w:type="dxa"/>
+              <w:right w:w="80" w:type="dxa"/>
+            </w:tcMar>
+            <w:vAlign w:val="top"/>
+          </w:tcPr>
+          <w:p>
+            <w:pPr>
+              <w:pStyle w:val="17"/>
+              <w:bidi w:val="0"/>
+              <w:rPr>
+                <w:rFonts w:hint="eastAsia" w:ascii="微软雅黑" w:hAnsi="微软雅黑" w:eastAsia="微软雅黑" w:cs="微软雅黑"/>
+                <w:color w:val="FFFFFF"/>
+                <w:sz w:val="24"/>
+                <w:szCs w:val="24"/>
+              </w:rPr>
+            </w:pPr>
+            <w:r>
+              <w:rPr>
+                <w:rFonts w:hint="eastAsia" w:ascii="微软雅黑" w:hAnsi="微软雅黑" w:eastAsia="微软雅黑" w:cs="微软雅黑"/>
+                <w:color w:val="FFFFFF"/>
+                <w:sz w:val="24"/>
+                <w:szCs w:val="24"/>
+              </w:rPr>
+              <w:t>含义</w:t>
+            </w:r>
+          </w:p>
+        </w:tc>
+      </w:tr>
+      <w:tr>
+        <w:tblPrEx>
+          <w:tblBorders>
+            <w:top w:val="single" w:color="000000" w:sz="2" w:space="0"/>
+            <w:left w:val="single" w:color="000000" w:sz="2" w:space="0"/>
+            <w:bottom w:val="single" w:color="000000" w:sz="2" w:space="0"/>
+            <w:right w:val="single" w:color="000000" w:sz="2" w:space="0"/>
+            <w:insideH w:val="single" w:color="000000" w:sz="2" w:space="0"/>
+            <w:insideV w:val="single" w:color="000000" w:sz="2" w:space="0"/>
+          </w:tblBorders>
+          <w:shd w:val="clear" w:color="auto" w:fill="auto"/>
           <w:tblLayout w:type="fixed"/>
           <w:tblCellMar>
             <w:top w:w="0" w:type="dxa"/>
@@ -5769,6 +5771,7 @@
             <w:insideH w:val="single" w:color="000000" w:sz="2" w:space="0"/>
             <w:insideV w:val="single" w:color="000000" w:sz="2" w:space="0"/>
           </w:tblBorders>
+          <w:shd w:val="clear" w:color="auto" w:fill="auto"/>
           <w:tblLayout w:type="fixed"/>
           <w:tblCellMar>
             <w:top w:w="0" w:type="dxa"/>
@@ -6812,19 +6815,19 @@
         </w:rPr>
         <w:t>注意：应先导入Authentication包</w:t>
       </w:r>
-      <w:r>
-        <w:rPr>
-          <w:rFonts w:hint="eastAsia" w:ascii="微软雅黑" w:hAnsi="微软雅黑" w:eastAsia="微软雅黑" w:cs="微软雅黑"/>
-          <w:b w:val="0"/>
-          <w:bCs w:val="0"/>
-          <w:sz w:val="24"/>
-          <w:szCs w:val="24"/>
-          <w:lang w:val="en-US" w:eastAsia="zh-CN"/>
-        </w:rPr>
-        <w:t>。</w:t>
-      </w:r>
       <w:bookmarkStart w:id="13" w:name="_GoBack"/>
       <w:bookmarkEnd w:id="13"/>
+      <w:r>
+        <w:rPr>
+          <w:rFonts w:hint="eastAsia" w:ascii="微软雅黑" w:hAnsi="微软雅黑" w:eastAsia="微软雅黑" w:cs="微软雅黑"/>
+          <w:b w:val="0"/>
+          <w:bCs w:val="0"/>
+          <w:sz w:val="24"/>
+          <w:szCs w:val="24"/>
+          <w:lang w:val="en-US" w:eastAsia="zh-CN"/>
+        </w:rPr>
+        <w:t>。</w:t>
+      </w:r>
     </w:p>
     <w:bookmarkEnd w:id="7"/>
     <w:p>
@@ -8392,9 +8395,20 @@
           <w:szCs w:val="21"/>
           <w:lang w:val="en-US" w:eastAsia="zh-CN"/>
         </w:rPr>
-        <w:t>(3) login(BufferedReader in, PrintWriter out, DataSource dataSource, Logger logger, String valid_login_per_min, String invalid_login_per_min, long threadId)</w:t>
+        <w:t xml:space="preserve">(3) </w:t>
       </w:r>
       <w:bookmarkEnd w:id="10"/>
+      <w:r>
+        <w:rPr>
+          <w:rFonts w:hint="eastAsia" w:ascii="微软雅黑" w:hAnsi="微软雅黑" w:eastAsia="微软雅黑" w:cs="微软雅黑"/>
+          <w:b w:val="0"/>
+          <w:bCs/>
+          <w:sz w:val="28"/>
+          <w:szCs w:val="21"/>
+          <w:lang w:val="en-US" w:eastAsia="zh-CN"/>
+        </w:rPr>
+        <w:t>Pair&lt;Integer, Integer&gt; login(BufferedReader in, PrintWriter out, DataSource dataSource, long threadId)</w:t>
+      </w:r>
     </w:p>
     <w:tbl>
       <w:tblPr>
@@ -8795,7 +8809,7 @@
           </w:tblCellMar>
         </w:tblPrEx>
         <w:trPr>
-          <w:trHeight w:val="585" w:hRule="atLeast"/>
+          <w:trHeight w:val="565" w:hRule="atLeast"/>
           <w:jc w:val="center"/>
         </w:trPr>
         <w:tc>
@@ -8836,7 +8850,6 @@
                 <w:rFonts w:hint="eastAsia" w:ascii="微软雅黑" w:hAnsi="微软雅黑" w:eastAsia="微软雅黑" w:cs="微软雅黑"/>
                 <w:sz w:val="24"/>
                 <w:szCs w:val="24"/>
-                <w:lang w:eastAsia="zh-CN"/>
               </w:rPr>
             </w:pPr>
             <w:r>
@@ -8844,9 +8857,8 @@
                 <w:rFonts w:hint="eastAsia" w:ascii="微软雅黑" w:hAnsi="微软雅黑" w:eastAsia="微软雅黑" w:cs="微软雅黑"/>
                 <w:sz w:val="24"/>
                 <w:szCs w:val="24"/>
-                <w:lang w:val="en-US" w:eastAsia="zh-CN"/>
-              </w:rPr>
-              <w:t>logger</w:t>
+              </w:rPr>
+              <w:t>threadId</w:t>
             </w:r>
           </w:p>
         </w:tc>
@@ -8888,7 +8900,6 @@
                 <w:rFonts w:hint="eastAsia" w:ascii="微软雅黑" w:hAnsi="微软雅黑" w:eastAsia="微软雅黑" w:cs="微软雅黑"/>
                 <w:sz w:val="24"/>
                 <w:szCs w:val="24"/>
-                <w:lang w:eastAsia="zh-CN"/>
               </w:rPr>
             </w:pPr>
             <w:r>
@@ -8896,9 +8907,8 @@
                 <w:rFonts w:hint="eastAsia" w:ascii="微软雅黑" w:hAnsi="微软雅黑" w:eastAsia="微软雅黑" w:cs="微软雅黑"/>
                 <w:sz w:val="24"/>
                 <w:szCs w:val="24"/>
-                <w:lang w:val="en-US" w:eastAsia="zh-CN"/>
-              </w:rPr>
-              <w:t>Logger</w:t>
+              </w:rPr>
+              <w:t>long</w:t>
             </w:r>
           </w:p>
         </w:tc>
@@ -8912,557 +8922,6 @@
               <w:right w:val="single" w:color="4F81BD" w:sz="8" w:space="0"/>
             </w:tcBorders>
             <w:shd w:val="clear" w:color="auto" w:fill="FFFFFF"/>
-            <w:tcMar>
-              <w:top w:w="80" w:type="dxa"/>
-              <w:left w:w="80" w:type="dxa"/>
-              <w:bottom w:w="80" w:type="dxa"/>
-              <w:right w:w="80" w:type="dxa"/>
-            </w:tcMar>
-          </w:tcPr>
-          <w:p>
-            <w:pPr>
-              <w:pageBreakBefore w:val="0"/>
-              <w:widowControl/>
-              <w:kinsoku/>
-              <w:wordWrap/>
-              <w:overflowPunct/>
-              <w:topLinePunct w:val="0"/>
-              <w:autoSpaceDE/>
-              <w:autoSpaceDN/>
-              <w:bidi w:val="0"/>
-              <w:adjustRightInd/>
-              <w:snapToGrid/>
-              <w:spacing w:line="240" w:lineRule="auto"/>
-              <w:ind w:right="0" w:rightChars="0"/>
-              <w:textAlignment w:val="auto"/>
-              <w:rPr>
-                <w:rFonts w:hint="eastAsia" w:ascii="微软雅黑" w:hAnsi="微软雅黑" w:eastAsia="微软雅黑" w:cs="微软雅黑"/>
-                <w:sz w:val="24"/>
-                <w:szCs w:val="24"/>
-              </w:rPr>
-            </w:pPr>
-            <w:r>
-              <w:rPr>
-                <w:rFonts w:hint="eastAsia" w:ascii="微软雅黑" w:hAnsi="微软雅黑" w:eastAsia="微软雅黑" w:cs="微软雅黑"/>
-                <w:sz w:val="24"/>
-                <w:szCs w:val="24"/>
-              </w:rPr>
-              <w:t>计数与</w:t>
-            </w:r>
-            <w:r>
-              <w:rPr>
-                <w:rFonts w:hint="eastAsia" w:ascii="微软雅黑" w:hAnsi="微软雅黑" w:eastAsia="微软雅黑" w:cs="微软雅黑"/>
-                <w:sz w:val="24"/>
-                <w:szCs w:val="24"/>
-                <w:lang w:val="en-US" w:eastAsia="zh-CN"/>
-              </w:rPr>
-              <w:t>写日</w:t>
-            </w:r>
-            <w:r>
-              <w:rPr>
-                <w:rFonts w:hint="eastAsia" w:ascii="微软雅黑" w:hAnsi="微软雅黑" w:eastAsia="微软雅黑" w:cs="微软雅黑"/>
-                <w:sz w:val="24"/>
-                <w:szCs w:val="24"/>
-              </w:rPr>
-              <w:t>志</w:t>
-            </w:r>
-          </w:p>
-        </w:tc>
-      </w:tr>
-      <w:tr>
-        <w:tblPrEx>
-          <w:tblBorders>
-            <w:top w:val="single" w:color="000000" w:sz="2" w:space="0"/>
-            <w:left w:val="single" w:color="000000" w:sz="2" w:space="0"/>
-            <w:bottom w:val="single" w:color="000000" w:sz="2" w:space="0"/>
-            <w:right w:val="single" w:color="000000" w:sz="2" w:space="0"/>
-            <w:insideH w:val="single" w:color="000000" w:sz="2" w:space="0"/>
-            <w:insideV w:val="single" w:color="000000" w:sz="2" w:space="0"/>
-          </w:tblBorders>
-          <w:tblLayout w:type="fixed"/>
-          <w:tblCellMar>
-            <w:top w:w="0" w:type="dxa"/>
-            <w:left w:w="0" w:type="dxa"/>
-            <w:bottom w:w="0" w:type="dxa"/>
-            <w:right w:w="0" w:type="dxa"/>
-          </w:tblCellMar>
-        </w:tblPrEx>
-        <w:trPr>
-          <w:trHeight w:val="285" w:hRule="atLeast"/>
-          <w:jc w:val="center"/>
-        </w:trPr>
-        <w:tc>
-          <w:tcPr>
-            <w:tcW w:w="3210" w:type="dxa"/>
-            <w:tcBorders>
-              <w:top w:val="single" w:color="4F81BD" w:sz="8" w:space="0"/>
-              <w:left w:val="single" w:color="4F81BD" w:sz="8" w:space="0"/>
-              <w:bottom w:val="single" w:color="4F81BD" w:sz="8" w:space="0"/>
-              <w:right w:val="single" w:color="4F81BD" w:sz="8" w:space="0"/>
-            </w:tcBorders>
-            <w:shd w:val="clear" w:color="auto" w:fill="B8CCE4"/>
-            <w:tcMar>
-              <w:top w:w="80" w:type="dxa"/>
-              <w:left w:w="80" w:type="dxa"/>
-              <w:bottom w:w="80" w:type="dxa"/>
-              <w:right w:w="80" w:type="dxa"/>
-            </w:tcMar>
-          </w:tcPr>
-          <w:p>
-            <w:pPr>
-              <w:pageBreakBefore w:val="0"/>
-              <w:widowControl/>
-              <w:kinsoku/>
-              <w:wordWrap/>
-              <w:overflowPunct/>
-              <w:topLinePunct w:val="0"/>
-              <w:autoSpaceDE/>
-              <w:autoSpaceDN/>
-              <w:bidi w:val="0"/>
-              <w:adjustRightInd/>
-              <w:snapToGrid/>
-              <w:spacing w:line="240" w:lineRule="auto"/>
-              <w:ind w:right="0" w:rightChars="0"/>
-              <w:jc w:val="both"/>
-              <w:textAlignment w:val="auto"/>
-              <w:rPr>
-                <w:rFonts w:hint="eastAsia" w:ascii="微软雅黑" w:hAnsi="微软雅黑" w:eastAsia="微软雅黑" w:cs="微软雅黑"/>
-                <w:sz w:val="24"/>
-                <w:szCs w:val="24"/>
-              </w:rPr>
-            </w:pPr>
-            <w:r>
-              <w:rPr>
-                <w:rFonts w:hint="eastAsia" w:ascii="微软雅黑" w:hAnsi="微软雅黑" w:eastAsia="微软雅黑" w:cs="微软雅黑"/>
-                <w:sz w:val="24"/>
-                <w:szCs w:val="24"/>
-              </w:rPr>
-              <w:t>valid_login_per_min</w:t>
-            </w:r>
-          </w:p>
-        </w:tc>
-        <w:tc>
-          <w:tcPr>
-            <w:tcW w:w="3211" w:type="dxa"/>
-            <w:tcBorders>
-              <w:top w:val="single" w:color="4F81BD" w:sz="8" w:space="0"/>
-              <w:left w:val="single" w:color="4F81BD" w:sz="8" w:space="0"/>
-              <w:bottom w:val="single" w:color="4F81BD" w:sz="8" w:space="0"/>
-              <w:right w:val="single" w:color="4F81BD" w:sz="8" w:space="0"/>
-            </w:tcBorders>
-            <w:shd w:val="clear" w:color="auto" w:fill="B8CCE4"/>
-            <w:tcMar>
-              <w:top w:w="80" w:type="dxa"/>
-              <w:left w:w="80" w:type="dxa"/>
-              <w:bottom w:w="80" w:type="dxa"/>
-              <w:right w:w="80" w:type="dxa"/>
-            </w:tcMar>
-          </w:tcPr>
-          <w:p>
-            <w:pPr>
-              <w:pageBreakBefore w:val="0"/>
-              <w:widowControl/>
-              <w:kinsoku/>
-              <w:wordWrap/>
-              <w:overflowPunct/>
-              <w:topLinePunct w:val="0"/>
-              <w:autoSpaceDE/>
-              <w:autoSpaceDN/>
-              <w:bidi w:val="0"/>
-              <w:adjustRightInd/>
-              <w:snapToGrid/>
-              <w:spacing w:line="240" w:lineRule="auto"/>
-              <w:ind w:right="0" w:rightChars="0"/>
-              <w:jc w:val="left"/>
-              <w:textAlignment w:val="auto"/>
-              <w:rPr>
-                <w:rFonts w:hint="eastAsia" w:ascii="微软雅黑" w:hAnsi="微软雅黑" w:eastAsia="微软雅黑" w:cs="微软雅黑"/>
-                <w:sz w:val="24"/>
-                <w:szCs w:val="24"/>
-              </w:rPr>
-            </w:pPr>
-            <w:r>
-              <w:rPr>
-                <w:rFonts w:hint="eastAsia" w:ascii="微软雅黑" w:hAnsi="微软雅黑" w:eastAsia="微软雅黑" w:cs="微软雅黑"/>
-                <w:sz w:val="24"/>
-                <w:szCs w:val="24"/>
-              </w:rPr>
-              <w:t>String</w:t>
-            </w:r>
-          </w:p>
-        </w:tc>
-        <w:tc>
-          <w:tcPr>
-            <w:tcW w:w="3211" w:type="dxa"/>
-            <w:tcBorders>
-              <w:top w:val="single" w:color="4F81BD" w:sz="8" w:space="0"/>
-              <w:left w:val="single" w:color="4F81BD" w:sz="8" w:space="0"/>
-              <w:bottom w:val="single" w:color="4F81BD" w:sz="8" w:space="0"/>
-              <w:right w:val="single" w:color="4F81BD" w:sz="8" w:space="0"/>
-            </w:tcBorders>
-            <w:shd w:val="clear" w:color="auto" w:fill="B8CCE4"/>
-            <w:tcMar>
-              <w:top w:w="80" w:type="dxa"/>
-              <w:left w:w="80" w:type="dxa"/>
-              <w:bottom w:w="80" w:type="dxa"/>
-              <w:right w:w="80" w:type="dxa"/>
-            </w:tcMar>
-          </w:tcPr>
-          <w:p>
-            <w:pPr>
-              <w:pageBreakBefore w:val="0"/>
-              <w:widowControl/>
-              <w:kinsoku/>
-              <w:wordWrap/>
-              <w:overflowPunct/>
-              <w:topLinePunct w:val="0"/>
-              <w:autoSpaceDE/>
-              <w:autoSpaceDN/>
-              <w:bidi w:val="0"/>
-              <w:adjustRightInd/>
-              <w:snapToGrid/>
-              <w:spacing w:line="240" w:lineRule="auto"/>
-              <w:ind w:right="0" w:rightChars="0"/>
-              <w:textAlignment w:val="auto"/>
-              <w:rPr>
-                <w:rFonts w:hint="eastAsia" w:ascii="微软雅黑" w:hAnsi="微软雅黑" w:eastAsia="微软雅黑" w:cs="微软雅黑"/>
-                <w:sz w:val="24"/>
-                <w:szCs w:val="24"/>
-              </w:rPr>
-            </w:pPr>
-            <w:r>
-              <w:rPr>
-                <w:rFonts w:hint="eastAsia" w:ascii="微软雅黑" w:hAnsi="微软雅黑" w:eastAsia="微软雅黑" w:cs="微软雅黑"/>
-                <w:sz w:val="24"/>
-                <w:szCs w:val="24"/>
-              </w:rPr>
-              <w:t>每分钟合法登录的</w:t>
-            </w:r>
-            <w:r>
-              <w:rPr>
-                <w:rFonts w:hint="eastAsia" w:ascii="微软雅黑" w:hAnsi="微软雅黑" w:eastAsia="微软雅黑" w:cs="微软雅黑"/>
-                <w:sz w:val="24"/>
-                <w:szCs w:val="24"/>
-                <w:lang w:val="en-US" w:eastAsia="zh-CN"/>
-              </w:rPr>
-              <w:t>次数</w:t>
-            </w:r>
-          </w:p>
-        </w:tc>
-      </w:tr>
-      <w:tr>
-        <w:tblPrEx>
-          <w:tblBorders>
-            <w:top w:val="single" w:color="000000" w:sz="2" w:space="0"/>
-            <w:left w:val="single" w:color="000000" w:sz="2" w:space="0"/>
-            <w:bottom w:val="single" w:color="000000" w:sz="2" w:space="0"/>
-            <w:right w:val="single" w:color="000000" w:sz="2" w:space="0"/>
-            <w:insideH w:val="single" w:color="000000" w:sz="2" w:space="0"/>
-            <w:insideV w:val="single" w:color="000000" w:sz="2" w:space="0"/>
-          </w:tblBorders>
-          <w:tblLayout w:type="fixed"/>
-          <w:tblCellMar>
-            <w:top w:w="0" w:type="dxa"/>
-            <w:left w:w="0" w:type="dxa"/>
-            <w:bottom w:w="0" w:type="dxa"/>
-            <w:right w:w="0" w:type="dxa"/>
-          </w:tblCellMar>
-        </w:tblPrEx>
-        <w:trPr>
-          <w:trHeight w:val="285" w:hRule="atLeast"/>
-          <w:jc w:val="center"/>
-        </w:trPr>
-        <w:tc>
-          <w:tcPr>
-            <w:tcW w:w="3210" w:type="dxa"/>
-            <w:tcBorders>
-              <w:top w:val="single" w:color="4F81BD" w:sz="8" w:space="0"/>
-              <w:left w:val="single" w:color="4F81BD" w:sz="8" w:space="0"/>
-              <w:bottom w:val="single" w:color="4F81BD" w:sz="8" w:space="0"/>
-              <w:right w:val="single" w:color="4F81BD" w:sz="8" w:space="0"/>
-            </w:tcBorders>
-            <w:shd w:val="clear" w:color="auto" w:fill="FFFFFF"/>
-            <w:tcMar>
-              <w:top w:w="80" w:type="dxa"/>
-              <w:left w:w="80" w:type="dxa"/>
-              <w:bottom w:w="80" w:type="dxa"/>
-              <w:right w:w="80" w:type="dxa"/>
-            </w:tcMar>
-          </w:tcPr>
-          <w:p>
-            <w:pPr>
-              <w:pageBreakBefore w:val="0"/>
-              <w:widowControl/>
-              <w:kinsoku/>
-              <w:wordWrap/>
-              <w:overflowPunct/>
-              <w:topLinePunct w:val="0"/>
-              <w:autoSpaceDE/>
-              <w:autoSpaceDN/>
-              <w:bidi w:val="0"/>
-              <w:adjustRightInd/>
-              <w:snapToGrid/>
-              <w:spacing w:line="240" w:lineRule="auto"/>
-              <w:ind w:right="0" w:rightChars="0"/>
-              <w:jc w:val="both"/>
-              <w:textAlignment w:val="auto"/>
-              <w:rPr>
-                <w:rFonts w:hint="eastAsia" w:ascii="微软雅黑" w:hAnsi="微软雅黑" w:eastAsia="微软雅黑" w:cs="微软雅黑"/>
-                <w:sz w:val="24"/>
-                <w:szCs w:val="24"/>
-              </w:rPr>
-            </w:pPr>
-            <w:r>
-              <w:rPr>
-                <w:rFonts w:hint="eastAsia" w:ascii="微软雅黑" w:hAnsi="微软雅黑" w:eastAsia="微软雅黑" w:cs="微软雅黑"/>
-                <w:sz w:val="24"/>
-                <w:szCs w:val="24"/>
-              </w:rPr>
-              <w:t>invalid_login_per_min</w:t>
-            </w:r>
-          </w:p>
-        </w:tc>
-        <w:tc>
-          <w:tcPr>
-            <w:tcW w:w="3211" w:type="dxa"/>
-            <w:tcBorders>
-              <w:top w:val="single" w:color="4F81BD" w:sz="8" w:space="0"/>
-              <w:left w:val="single" w:color="4F81BD" w:sz="8" w:space="0"/>
-              <w:bottom w:val="single" w:color="4F81BD" w:sz="8" w:space="0"/>
-              <w:right w:val="single" w:color="4F81BD" w:sz="8" w:space="0"/>
-            </w:tcBorders>
-            <w:shd w:val="clear" w:color="auto" w:fill="FFFFFF"/>
-            <w:tcMar>
-              <w:top w:w="80" w:type="dxa"/>
-              <w:left w:w="80" w:type="dxa"/>
-              <w:bottom w:w="80" w:type="dxa"/>
-              <w:right w:w="80" w:type="dxa"/>
-            </w:tcMar>
-          </w:tcPr>
-          <w:p>
-            <w:pPr>
-              <w:pageBreakBefore w:val="0"/>
-              <w:widowControl/>
-              <w:kinsoku/>
-              <w:wordWrap/>
-              <w:overflowPunct/>
-              <w:topLinePunct w:val="0"/>
-              <w:autoSpaceDE/>
-              <w:autoSpaceDN/>
-              <w:bidi w:val="0"/>
-              <w:adjustRightInd/>
-              <w:snapToGrid/>
-              <w:spacing w:line="240" w:lineRule="auto"/>
-              <w:ind w:right="0" w:rightChars="0"/>
-              <w:jc w:val="left"/>
-              <w:textAlignment w:val="auto"/>
-              <w:rPr>
-                <w:rFonts w:hint="eastAsia" w:ascii="微软雅黑" w:hAnsi="微软雅黑" w:eastAsia="微软雅黑" w:cs="微软雅黑"/>
-                <w:sz w:val="24"/>
-                <w:szCs w:val="24"/>
-              </w:rPr>
-            </w:pPr>
-            <w:r>
-              <w:rPr>
-                <w:rFonts w:hint="eastAsia" w:ascii="微软雅黑" w:hAnsi="微软雅黑" w:eastAsia="微软雅黑" w:cs="微软雅黑"/>
-                <w:sz w:val="24"/>
-                <w:szCs w:val="24"/>
-              </w:rPr>
-              <w:t>String</w:t>
-            </w:r>
-          </w:p>
-        </w:tc>
-        <w:tc>
-          <w:tcPr>
-            <w:tcW w:w="3211" w:type="dxa"/>
-            <w:tcBorders>
-              <w:top w:val="single" w:color="4F81BD" w:sz="8" w:space="0"/>
-              <w:left w:val="single" w:color="4F81BD" w:sz="8" w:space="0"/>
-              <w:bottom w:val="single" w:color="4F81BD" w:sz="8" w:space="0"/>
-              <w:right w:val="single" w:color="4F81BD" w:sz="8" w:space="0"/>
-            </w:tcBorders>
-            <w:shd w:val="clear" w:color="auto" w:fill="FFFFFF"/>
-            <w:tcMar>
-              <w:top w:w="80" w:type="dxa"/>
-              <w:left w:w="80" w:type="dxa"/>
-              <w:bottom w:w="80" w:type="dxa"/>
-              <w:right w:w="80" w:type="dxa"/>
-            </w:tcMar>
-          </w:tcPr>
-          <w:p>
-            <w:pPr>
-              <w:pageBreakBefore w:val="0"/>
-              <w:widowControl/>
-              <w:kinsoku/>
-              <w:wordWrap/>
-              <w:overflowPunct/>
-              <w:topLinePunct w:val="0"/>
-              <w:autoSpaceDE/>
-              <w:autoSpaceDN/>
-              <w:bidi w:val="0"/>
-              <w:adjustRightInd/>
-              <w:snapToGrid/>
-              <w:spacing w:line="240" w:lineRule="auto"/>
-              <w:ind w:right="0" w:rightChars="0"/>
-              <w:textAlignment w:val="auto"/>
-              <w:rPr>
-                <w:rFonts w:hint="eastAsia" w:ascii="微软雅黑" w:hAnsi="微软雅黑" w:eastAsia="微软雅黑" w:cs="微软雅黑"/>
-                <w:sz w:val="24"/>
-                <w:szCs w:val="24"/>
-              </w:rPr>
-            </w:pPr>
-            <w:r>
-              <w:rPr>
-                <w:rFonts w:hint="eastAsia" w:ascii="微软雅黑" w:hAnsi="微软雅黑" w:eastAsia="微软雅黑" w:cs="微软雅黑"/>
-                <w:sz w:val="24"/>
-                <w:szCs w:val="24"/>
-              </w:rPr>
-              <w:t>每分钟非法登录的</w:t>
-            </w:r>
-            <w:r>
-              <w:rPr>
-                <w:rFonts w:hint="eastAsia" w:ascii="微软雅黑" w:hAnsi="微软雅黑" w:eastAsia="微软雅黑" w:cs="微软雅黑"/>
-                <w:sz w:val="24"/>
-                <w:szCs w:val="24"/>
-                <w:lang w:val="en-US" w:eastAsia="zh-CN"/>
-              </w:rPr>
-              <w:t>次数</w:t>
-            </w:r>
-          </w:p>
-        </w:tc>
-      </w:tr>
-      <w:tr>
-        <w:tblPrEx>
-          <w:tblBorders>
-            <w:top w:val="single" w:color="000000" w:sz="2" w:space="0"/>
-            <w:left w:val="single" w:color="000000" w:sz="2" w:space="0"/>
-            <w:bottom w:val="single" w:color="000000" w:sz="2" w:space="0"/>
-            <w:right w:val="single" w:color="000000" w:sz="2" w:space="0"/>
-            <w:insideH w:val="single" w:color="000000" w:sz="2" w:space="0"/>
-            <w:insideV w:val="single" w:color="000000" w:sz="2" w:space="0"/>
-          </w:tblBorders>
-          <w:tblLayout w:type="fixed"/>
-          <w:tblCellMar>
-            <w:top w:w="0" w:type="dxa"/>
-            <w:left w:w="0" w:type="dxa"/>
-            <w:bottom w:w="0" w:type="dxa"/>
-            <w:right w:w="0" w:type="dxa"/>
-          </w:tblCellMar>
-        </w:tblPrEx>
-        <w:trPr>
-          <w:trHeight w:val="565" w:hRule="atLeast"/>
-          <w:jc w:val="center"/>
-        </w:trPr>
-        <w:tc>
-          <w:tcPr>
-            <w:tcW w:w="3210" w:type="dxa"/>
-            <w:tcBorders>
-              <w:top w:val="single" w:color="4F81BD" w:sz="8" w:space="0"/>
-              <w:left w:val="single" w:color="4F81BD" w:sz="8" w:space="0"/>
-              <w:bottom w:val="single" w:color="4F81BD" w:sz="8" w:space="0"/>
-              <w:right w:val="single" w:color="4F81BD" w:sz="8" w:space="0"/>
-            </w:tcBorders>
-            <w:shd w:val="clear" w:color="auto" w:fill="B8CCE4"/>
-            <w:tcMar>
-              <w:top w:w="80" w:type="dxa"/>
-              <w:left w:w="80" w:type="dxa"/>
-              <w:bottom w:w="80" w:type="dxa"/>
-              <w:right w:w="80" w:type="dxa"/>
-            </w:tcMar>
-          </w:tcPr>
-          <w:p>
-            <w:pPr>
-              <w:pageBreakBefore w:val="0"/>
-              <w:widowControl/>
-              <w:kinsoku/>
-              <w:wordWrap/>
-              <w:overflowPunct/>
-              <w:topLinePunct w:val="0"/>
-              <w:autoSpaceDE/>
-              <w:autoSpaceDN/>
-              <w:bidi w:val="0"/>
-              <w:adjustRightInd/>
-              <w:snapToGrid/>
-              <w:spacing w:line="240" w:lineRule="auto"/>
-              <w:ind w:right="0" w:rightChars="0"/>
-              <w:jc w:val="both"/>
-              <w:textAlignment w:val="auto"/>
-              <w:rPr>
-                <w:rFonts w:hint="eastAsia" w:ascii="微软雅黑" w:hAnsi="微软雅黑" w:eastAsia="微软雅黑" w:cs="微软雅黑"/>
-                <w:sz w:val="24"/>
-                <w:szCs w:val="24"/>
-              </w:rPr>
-            </w:pPr>
-            <w:r>
-              <w:rPr>
-                <w:rFonts w:hint="eastAsia" w:ascii="微软雅黑" w:hAnsi="微软雅黑" w:eastAsia="微软雅黑" w:cs="微软雅黑"/>
-                <w:sz w:val="24"/>
-                <w:szCs w:val="24"/>
-              </w:rPr>
-              <w:t>threadId</w:t>
-            </w:r>
-          </w:p>
-        </w:tc>
-        <w:tc>
-          <w:tcPr>
-            <w:tcW w:w="3211" w:type="dxa"/>
-            <w:tcBorders>
-              <w:top w:val="single" w:color="4F81BD" w:sz="8" w:space="0"/>
-              <w:left w:val="single" w:color="4F81BD" w:sz="8" w:space="0"/>
-              <w:bottom w:val="single" w:color="4F81BD" w:sz="8" w:space="0"/>
-              <w:right w:val="single" w:color="4F81BD" w:sz="8" w:space="0"/>
-            </w:tcBorders>
-            <w:shd w:val="clear" w:color="auto" w:fill="B8CCE4"/>
-            <w:tcMar>
-              <w:top w:w="80" w:type="dxa"/>
-              <w:left w:w="80" w:type="dxa"/>
-              <w:bottom w:w="80" w:type="dxa"/>
-              <w:right w:w="80" w:type="dxa"/>
-            </w:tcMar>
-          </w:tcPr>
-          <w:p>
-            <w:pPr>
-              <w:pageBreakBefore w:val="0"/>
-              <w:widowControl/>
-              <w:kinsoku/>
-              <w:wordWrap/>
-              <w:overflowPunct/>
-              <w:topLinePunct w:val="0"/>
-              <w:autoSpaceDE/>
-              <w:autoSpaceDN/>
-              <w:bidi w:val="0"/>
-              <w:adjustRightInd/>
-              <w:snapToGrid/>
-              <w:spacing w:line="240" w:lineRule="auto"/>
-              <w:ind w:right="0" w:rightChars="0"/>
-              <w:jc w:val="left"/>
-              <w:textAlignment w:val="auto"/>
-              <w:rPr>
-                <w:rFonts w:hint="eastAsia" w:ascii="微软雅黑" w:hAnsi="微软雅黑" w:eastAsia="微软雅黑" w:cs="微软雅黑"/>
-                <w:sz w:val="24"/>
-                <w:szCs w:val="24"/>
-              </w:rPr>
-            </w:pPr>
-            <w:r>
-              <w:rPr>
-                <w:rFonts w:hint="eastAsia" w:ascii="微软雅黑" w:hAnsi="微软雅黑" w:eastAsia="微软雅黑" w:cs="微软雅黑"/>
-                <w:sz w:val="24"/>
-                <w:szCs w:val="24"/>
-              </w:rPr>
-              <w:t>long</w:t>
-            </w:r>
-          </w:p>
-        </w:tc>
-        <w:tc>
-          <w:tcPr>
-            <w:tcW w:w="3211" w:type="dxa"/>
-            <w:tcBorders>
-              <w:top w:val="single" w:color="4F81BD" w:sz="8" w:space="0"/>
-              <w:left w:val="single" w:color="4F81BD" w:sz="8" w:space="0"/>
-              <w:bottom w:val="single" w:color="4F81BD" w:sz="8" w:space="0"/>
-              <w:right w:val="single" w:color="4F81BD" w:sz="8" w:space="0"/>
-            </w:tcBorders>
-            <w:shd w:val="clear" w:color="auto" w:fill="B8CCE4"/>
             <w:tcMar>
               <w:top w:w="80" w:type="dxa"/>
               <w:left w:w="80" w:type="dxa"/>
@@ -10094,7 +9553,7 @@
           </w:tblCellMar>
         </w:tblPrEx>
         <w:trPr>
-          <w:trHeight w:val="845" w:hRule="atLeast"/>
+          <w:trHeight w:val="565" w:hRule="atLeast"/>
           <w:jc w:val="center"/>
         </w:trPr>
         <w:tc>
@@ -10135,7 +9594,6 @@
                 <w:rFonts w:hint="eastAsia" w:ascii="微软雅黑" w:hAnsi="微软雅黑" w:eastAsia="微软雅黑" w:cs="微软雅黑"/>
                 <w:sz w:val="24"/>
                 <w:szCs w:val="24"/>
-                <w:lang w:eastAsia="zh-CN"/>
               </w:rPr>
             </w:pPr>
             <w:r>
@@ -10143,9 +9601,8 @@
                 <w:rFonts w:hint="eastAsia" w:ascii="微软雅黑" w:hAnsi="微软雅黑" w:eastAsia="微软雅黑" w:cs="微软雅黑"/>
                 <w:sz w:val="24"/>
                 <w:szCs w:val="24"/>
-                <w:lang w:val="en-US" w:eastAsia="zh-CN"/>
-              </w:rPr>
-              <w:t>logger</w:t>
+              </w:rPr>
+              <w:t>threadId</w:t>
             </w:r>
           </w:p>
         </w:tc>
@@ -10187,7 +9644,6 @@
                 <w:rFonts w:hint="eastAsia" w:ascii="微软雅黑" w:hAnsi="微软雅黑" w:eastAsia="微软雅黑" w:cs="微软雅黑"/>
                 <w:sz w:val="24"/>
                 <w:szCs w:val="24"/>
-                <w:lang w:eastAsia="zh-CN"/>
               </w:rPr>
             </w:pPr>
             <w:r>
@@ -10195,9 +9651,8 @@
                 <w:rFonts w:hint="eastAsia" w:ascii="微软雅黑" w:hAnsi="微软雅黑" w:eastAsia="微软雅黑" w:cs="微软雅黑"/>
                 <w:sz w:val="24"/>
                 <w:szCs w:val="24"/>
-                <w:lang w:val="en-US" w:eastAsia="zh-CN"/>
-              </w:rPr>
-              <w:t>Logger</w:t>
+              </w:rPr>
+              <w:t>long</w:t>
             </w:r>
           </w:p>
         </w:tc>
@@ -10246,522 +9701,6 @@
                 <w:sz w:val="24"/>
                 <w:szCs w:val="24"/>
               </w:rPr>
-              <w:t>计数与写日志构件，用于指定字段的计数以及将计数结果写入日志等操作。</w:t>
-            </w:r>
-          </w:p>
-        </w:tc>
-      </w:tr>
-      <w:tr>
-        <w:tblPrEx>
-          <w:tblBorders>
-            <w:top w:val="single" w:color="000000" w:sz="2" w:space="0"/>
-            <w:left w:val="single" w:color="000000" w:sz="2" w:space="0"/>
-            <w:bottom w:val="single" w:color="000000" w:sz="2" w:space="0"/>
-            <w:right w:val="single" w:color="000000" w:sz="2" w:space="0"/>
-            <w:insideH w:val="single" w:color="000000" w:sz="2" w:space="0"/>
-            <w:insideV w:val="single" w:color="000000" w:sz="2" w:space="0"/>
-          </w:tblBorders>
-          <w:tblLayout w:type="fixed"/>
-          <w:tblCellMar>
-            <w:top w:w="0" w:type="dxa"/>
-            <w:left w:w="0" w:type="dxa"/>
-            <w:bottom w:w="0" w:type="dxa"/>
-            <w:right w:w="0" w:type="dxa"/>
-          </w:tblCellMar>
-        </w:tblPrEx>
-        <w:trPr>
-          <w:trHeight w:val="285" w:hRule="atLeast"/>
-          <w:jc w:val="center"/>
-        </w:trPr>
-        <w:tc>
-          <w:tcPr>
-            <w:tcW w:w="3210" w:type="dxa"/>
-            <w:tcBorders>
-              <w:top w:val="single" w:color="4F81BD" w:sz="8" w:space="0"/>
-              <w:left w:val="single" w:color="4F81BD" w:sz="8" w:space="0"/>
-              <w:bottom w:val="single" w:color="4F81BD" w:sz="8" w:space="0"/>
-              <w:right w:val="single" w:color="4F81BD" w:sz="8" w:space="0"/>
-            </w:tcBorders>
-            <w:shd w:val="clear" w:color="auto" w:fill="B8CCE4"/>
-            <w:tcMar>
-              <w:top w:w="80" w:type="dxa"/>
-              <w:left w:w="80" w:type="dxa"/>
-              <w:bottom w:w="80" w:type="dxa"/>
-              <w:right w:w="80" w:type="dxa"/>
-            </w:tcMar>
-          </w:tcPr>
-          <w:p>
-            <w:pPr>
-              <w:pageBreakBefore w:val="0"/>
-              <w:widowControl/>
-              <w:kinsoku/>
-              <w:wordWrap/>
-              <w:overflowPunct/>
-              <w:topLinePunct w:val="0"/>
-              <w:autoSpaceDE/>
-              <w:autoSpaceDN/>
-              <w:bidi w:val="0"/>
-              <w:adjustRightInd/>
-              <w:snapToGrid/>
-              <w:spacing w:line="240" w:lineRule="auto"/>
-              <w:ind w:right="0" w:rightChars="0"/>
-              <w:jc w:val="center"/>
-              <w:textAlignment w:val="auto"/>
-              <w:rPr>
-                <w:rFonts w:hint="eastAsia" w:ascii="微软雅黑" w:hAnsi="微软雅黑" w:eastAsia="微软雅黑" w:cs="微软雅黑"/>
-                <w:sz w:val="24"/>
-                <w:szCs w:val="24"/>
-              </w:rPr>
-            </w:pPr>
-            <w:r>
-              <w:rPr>
-                <w:rFonts w:hint="eastAsia" w:ascii="微软雅黑" w:hAnsi="微软雅黑" w:eastAsia="微软雅黑" w:cs="微软雅黑"/>
-                <w:sz w:val="24"/>
-                <w:szCs w:val="24"/>
-              </w:rPr>
-              <w:t>valid_login_per_min</w:t>
-            </w:r>
-          </w:p>
-        </w:tc>
-        <w:tc>
-          <w:tcPr>
-            <w:tcW w:w="3211" w:type="dxa"/>
-            <w:tcBorders>
-              <w:top w:val="single" w:color="4F81BD" w:sz="8" w:space="0"/>
-              <w:left w:val="single" w:color="4F81BD" w:sz="8" w:space="0"/>
-              <w:bottom w:val="single" w:color="4F81BD" w:sz="8" w:space="0"/>
-              <w:right w:val="single" w:color="4F81BD" w:sz="8" w:space="0"/>
-            </w:tcBorders>
-            <w:shd w:val="clear" w:color="auto" w:fill="B8CCE4"/>
-            <w:tcMar>
-              <w:top w:w="80" w:type="dxa"/>
-              <w:left w:w="80" w:type="dxa"/>
-              <w:bottom w:w="80" w:type="dxa"/>
-              <w:right w:w="80" w:type="dxa"/>
-            </w:tcMar>
-          </w:tcPr>
-          <w:p>
-            <w:pPr>
-              <w:pageBreakBefore w:val="0"/>
-              <w:widowControl/>
-              <w:kinsoku/>
-              <w:wordWrap/>
-              <w:overflowPunct/>
-              <w:topLinePunct w:val="0"/>
-              <w:autoSpaceDE/>
-              <w:autoSpaceDN/>
-              <w:bidi w:val="0"/>
-              <w:adjustRightInd/>
-              <w:snapToGrid/>
-              <w:spacing w:line="240" w:lineRule="auto"/>
-              <w:ind w:right="0" w:rightChars="0"/>
-              <w:jc w:val="center"/>
-              <w:textAlignment w:val="auto"/>
-              <w:rPr>
-                <w:rFonts w:hint="eastAsia" w:ascii="微软雅黑" w:hAnsi="微软雅黑" w:eastAsia="微软雅黑" w:cs="微软雅黑"/>
-                <w:sz w:val="24"/>
-                <w:szCs w:val="24"/>
-              </w:rPr>
-            </w:pPr>
-            <w:r>
-              <w:rPr>
-                <w:rFonts w:hint="eastAsia" w:ascii="微软雅黑" w:hAnsi="微软雅黑" w:eastAsia="微软雅黑" w:cs="微软雅黑"/>
-                <w:sz w:val="24"/>
-                <w:szCs w:val="24"/>
-              </w:rPr>
-              <w:t>String</w:t>
-            </w:r>
-          </w:p>
-        </w:tc>
-        <w:tc>
-          <w:tcPr>
-            <w:tcW w:w="3211" w:type="dxa"/>
-            <w:tcBorders>
-              <w:top w:val="single" w:color="4F81BD" w:sz="8" w:space="0"/>
-              <w:left w:val="single" w:color="4F81BD" w:sz="8" w:space="0"/>
-              <w:bottom w:val="single" w:color="4F81BD" w:sz="8" w:space="0"/>
-              <w:right w:val="single" w:color="4F81BD" w:sz="8" w:space="0"/>
-            </w:tcBorders>
-            <w:shd w:val="clear" w:color="auto" w:fill="B8CCE4"/>
-            <w:tcMar>
-              <w:top w:w="80" w:type="dxa"/>
-              <w:left w:w="80" w:type="dxa"/>
-              <w:bottom w:w="80" w:type="dxa"/>
-              <w:right w:w="80" w:type="dxa"/>
-            </w:tcMar>
-          </w:tcPr>
-          <w:p>
-            <w:pPr>
-              <w:pageBreakBefore w:val="0"/>
-              <w:widowControl/>
-              <w:kinsoku/>
-              <w:wordWrap/>
-              <w:overflowPunct/>
-              <w:topLinePunct w:val="0"/>
-              <w:autoSpaceDE/>
-              <w:autoSpaceDN/>
-              <w:bidi w:val="0"/>
-              <w:adjustRightInd/>
-              <w:snapToGrid/>
-              <w:spacing w:line="240" w:lineRule="auto"/>
-              <w:ind w:right="0" w:rightChars="0"/>
-              <w:textAlignment w:val="auto"/>
-              <w:rPr>
-                <w:rFonts w:hint="eastAsia" w:ascii="微软雅黑" w:hAnsi="微软雅黑" w:eastAsia="微软雅黑" w:cs="微软雅黑"/>
-                <w:sz w:val="24"/>
-                <w:szCs w:val="24"/>
-              </w:rPr>
-            </w:pPr>
-            <w:r>
-              <w:rPr>
-                <w:rFonts w:hint="eastAsia" w:ascii="微软雅黑" w:hAnsi="微软雅黑" w:eastAsia="微软雅黑" w:cs="微软雅黑"/>
-                <w:sz w:val="24"/>
-                <w:szCs w:val="24"/>
-              </w:rPr>
-              <w:t>统计每分钟合法登录的计数字段。</w:t>
-            </w:r>
-          </w:p>
-        </w:tc>
-      </w:tr>
-      <w:tr>
-        <w:tblPrEx>
-          <w:tblBorders>
-            <w:top w:val="single" w:color="000000" w:sz="2" w:space="0"/>
-            <w:left w:val="single" w:color="000000" w:sz="2" w:space="0"/>
-            <w:bottom w:val="single" w:color="000000" w:sz="2" w:space="0"/>
-            <w:right w:val="single" w:color="000000" w:sz="2" w:space="0"/>
-            <w:insideH w:val="single" w:color="000000" w:sz="2" w:space="0"/>
-            <w:insideV w:val="single" w:color="000000" w:sz="2" w:space="0"/>
-          </w:tblBorders>
-          <w:tblLayout w:type="fixed"/>
-          <w:tblCellMar>
-            <w:top w:w="0" w:type="dxa"/>
-            <w:left w:w="0" w:type="dxa"/>
-            <w:bottom w:w="0" w:type="dxa"/>
-            <w:right w:w="0" w:type="dxa"/>
-          </w:tblCellMar>
-        </w:tblPrEx>
-        <w:trPr>
-          <w:trHeight w:val="285" w:hRule="atLeast"/>
-          <w:jc w:val="center"/>
-        </w:trPr>
-        <w:tc>
-          <w:tcPr>
-            <w:tcW w:w="3210" w:type="dxa"/>
-            <w:tcBorders>
-              <w:top w:val="single" w:color="4F81BD" w:sz="8" w:space="0"/>
-              <w:left w:val="single" w:color="4F81BD" w:sz="8" w:space="0"/>
-              <w:bottom w:val="single" w:color="4F81BD" w:sz="8" w:space="0"/>
-              <w:right w:val="single" w:color="4F81BD" w:sz="8" w:space="0"/>
-            </w:tcBorders>
-            <w:shd w:val="clear" w:color="auto" w:fill="FFFFFF"/>
-            <w:tcMar>
-              <w:top w:w="80" w:type="dxa"/>
-              <w:left w:w="80" w:type="dxa"/>
-              <w:bottom w:w="80" w:type="dxa"/>
-              <w:right w:w="80" w:type="dxa"/>
-            </w:tcMar>
-          </w:tcPr>
-          <w:p>
-            <w:pPr>
-              <w:pageBreakBefore w:val="0"/>
-              <w:widowControl/>
-              <w:kinsoku/>
-              <w:wordWrap/>
-              <w:overflowPunct/>
-              <w:topLinePunct w:val="0"/>
-              <w:autoSpaceDE/>
-              <w:autoSpaceDN/>
-              <w:bidi w:val="0"/>
-              <w:adjustRightInd/>
-              <w:snapToGrid/>
-              <w:spacing w:line="240" w:lineRule="auto"/>
-              <w:ind w:right="0" w:rightChars="0"/>
-              <w:jc w:val="center"/>
-              <w:textAlignment w:val="auto"/>
-              <w:rPr>
-                <w:rFonts w:hint="eastAsia" w:ascii="微软雅黑" w:hAnsi="微软雅黑" w:eastAsia="微软雅黑" w:cs="微软雅黑"/>
-                <w:sz w:val="24"/>
-                <w:szCs w:val="24"/>
-              </w:rPr>
-            </w:pPr>
-            <w:r>
-              <w:rPr>
-                <w:rFonts w:hint="eastAsia" w:ascii="微软雅黑" w:hAnsi="微软雅黑" w:eastAsia="微软雅黑" w:cs="微软雅黑"/>
-                <w:sz w:val="24"/>
-                <w:szCs w:val="24"/>
-              </w:rPr>
-              <w:t>invalid_login_per_min</w:t>
-            </w:r>
-          </w:p>
-        </w:tc>
-        <w:tc>
-          <w:tcPr>
-            <w:tcW w:w="3211" w:type="dxa"/>
-            <w:tcBorders>
-              <w:top w:val="single" w:color="4F81BD" w:sz="8" w:space="0"/>
-              <w:left w:val="single" w:color="4F81BD" w:sz="8" w:space="0"/>
-              <w:bottom w:val="single" w:color="4F81BD" w:sz="8" w:space="0"/>
-              <w:right w:val="single" w:color="4F81BD" w:sz="8" w:space="0"/>
-            </w:tcBorders>
-            <w:shd w:val="clear" w:color="auto" w:fill="FFFFFF"/>
-            <w:tcMar>
-              <w:top w:w="80" w:type="dxa"/>
-              <w:left w:w="80" w:type="dxa"/>
-              <w:bottom w:w="80" w:type="dxa"/>
-              <w:right w:w="80" w:type="dxa"/>
-            </w:tcMar>
-          </w:tcPr>
-          <w:p>
-            <w:pPr>
-              <w:pageBreakBefore w:val="0"/>
-              <w:widowControl/>
-              <w:kinsoku/>
-              <w:wordWrap/>
-              <w:overflowPunct/>
-              <w:topLinePunct w:val="0"/>
-              <w:autoSpaceDE/>
-              <w:autoSpaceDN/>
-              <w:bidi w:val="0"/>
-              <w:adjustRightInd/>
-              <w:snapToGrid/>
-              <w:spacing w:line="240" w:lineRule="auto"/>
-              <w:ind w:right="0" w:rightChars="0"/>
-              <w:jc w:val="center"/>
-              <w:textAlignment w:val="auto"/>
-              <w:rPr>
-                <w:rFonts w:hint="eastAsia" w:ascii="微软雅黑" w:hAnsi="微软雅黑" w:eastAsia="微软雅黑" w:cs="微软雅黑"/>
-                <w:sz w:val="24"/>
-                <w:szCs w:val="24"/>
-              </w:rPr>
-            </w:pPr>
-            <w:r>
-              <w:rPr>
-                <w:rFonts w:hint="eastAsia" w:ascii="微软雅黑" w:hAnsi="微软雅黑" w:eastAsia="微软雅黑" w:cs="微软雅黑"/>
-                <w:sz w:val="24"/>
-                <w:szCs w:val="24"/>
-              </w:rPr>
-              <w:t>String</w:t>
-            </w:r>
-          </w:p>
-        </w:tc>
-        <w:tc>
-          <w:tcPr>
-            <w:tcW w:w="3211" w:type="dxa"/>
-            <w:tcBorders>
-              <w:top w:val="single" w:color="4F81BD" w:sz="8" w:space="0"/>
-              <w:left w:val="single" w:color="4F81BD" w:sz="8" w:space="0"/>
-              <w:bottom w:val="single" w:color="4F81BD" w:sz="8" w:space="0"/>
-              <w:right w:val="single" w:color="4F81BD" w:sz="8" w:space="0"/>
-            </w:tcBorders>
-            <w:shd w:val="clear" w:color="auto" w:fill="FFFFFF"/>
-            <w:tcMar>
-              <w:top w:w="80" w:type="dxa"/>
-              <w:left w:w="80" w:type="dxa"/>
-              <w:bottom w:w="80" w:type="dxa"/>
-              <w:right w:w="80" w:type="dxa"/>
-            </w:tcMar>
-          </w:tcPr>
-          <w:p>
-            <w:pPr>
-              <w:pageBreakBefore w:val="0"/>
-              <w:widowControl/>
-              <w:kinsoku/>
-              <w:wordWrap/>
-              <w:overflowPunct/>
-              <w:topLinePunct w:val="0"/>
-              <w:autoSpaceDE/>
-              <w:autoSpaceDN/>
-              <w:bidi w:val="0"/>
-              <w:adjustRightInd/>
-              <w:snapToGrid/>
-              <w:spacing w:line="240" w:lineRule="auto"/>
-              <w:ind w:right="0" w:rightChars="0"/>
-              <w:textAlignment w:val="auto"/>
-              <w:rPr>
-                <w:rFonts w:hint="eastAsia" w:ascii="微软雅黑" w:hAnsi="微软雅黑" w:eastAsia="微软雅黑" w:cs="微软雅黑"/>
-                <w:sz w:val="24"/>
-                <w:szCs w:val="24"/>
-              </w:rPr>
-            </w:pPr>
-            <w:r>
-              <w:rPr>
-                <w:rFonts w:hint="eastAsia" w:ascii="微软雅黑" w:hAnsi="微软雅黑" w:eastAsia="微软雅黑" w:cs="微软雅黑"/>
-                <w:sz w:val="24"/>
-                <w:szCs w:val="24"/>
-              </w:rPr>
-              <w:t>统计每分钟非法登录的计数字段。</w:t>
-            </w:r>
-          </w:p>
-        </w:tc>
-      </w:tr>
-      <w:tr>
-        <w:tblPrEx>
-          <w:tblBorders>
-            <w:top w:val="single" w:color="000000" w:sz="2" w:space="0"/>
-            <w:left w:val="single" w:color="000000" w:sz="2" w:space="0"/>
-            <w:bottom w:val="single" w:color="000000" w:sz="2" w:space="0"/>
-            <w:right w:val="single" w:color="000000" w:sz="2" w:space="0"/>
-            <w:insideH w:val="single" w:color="000000" w:sz="2" w:space="0"/>
-            <w:insideV w:val="single" w:color="000000" w:sz="2" w:space="0"/>
-          </w:tblBorders>
-          <w:tblLayout w:type="fixed"/>
-          <w:tblCellMar>
-            <w:top w:w="0" w:type="dxa"/>
-            <w:left w:w="0" w:type="dxa"/>
-            <w:bottom w:w="0" w:type="dxa"/>
-            <w:right w:w="0" w:type="dxa"/>
-          </w:tblCellMar>
-        </w:tblPrEx>
-        <w:trPr>
-          <w:trHeight w:val="565" w:hRule="atLeast"/>
-          <w:jc w:val="center"/>
-        </w:trPr>
-        <w:tc>
-          <w:tcPr>
-            <w:tcW w:w="3210" w:type="dxa"/>
-            <w:tcBorders>
-              <w:top w:val="single" w:color="4F81BD" w:sz="8" w:space="0"/>
-              <w:left w:val="single" w:color="4F81BD" w:sz="8" w:space="0"/>
-              <w:bottom w:val="single" w:color="4F81BD" w:sz="8" w:space="0"/>
-              <w:right w:val="single" w:color="4F81BD" w:sz="8" w:space="0"/>
-            </w:tcBorders>
-            <w:shd w:val="clear" w:color="auto" w:fill="B8CCE4"/>
-            <w:tcMar>
-              <w:top w:w="80" w:type="dxa"/>
-              <w:left w:w="80" w:type="dxa"/>
-              <w:bottom w:w="80" w:type="dxa"/>
-              <w:right w:w="80" w:type="dxa"/>
-            </w:tcMar>
-          </w:tcPr>
-          <w:p>
-            <w:pPr>
-              <w:pageBreakBefore w:val="0"/>
-              <w:widowControl/>
-              <w:kinsoku/>
-              <w:wordWrap/>
-              <w:overflowPunct/>
-              <w:topLinePunct w:val="0"/>
-              <w:autoSpaceDE/>
-              <w:autoSpaceDN/>
-              <w:bidi w:val="0"/>
-              <w:adjustRightInd/>
-              <w:snapToGrid/>
-              <w:spacing w:line="240" w:lineRule="auto"/>
-              <w:ind w:right="0" w:rightChars="0"/>
-              <w:jc w:val="center"/>
-              <w:textAlignment w:val="auto"/>
-              <w:rPr>
-                <w:rFonts w:hint="eastAsia" w:ascii="微软雅黑" w:hAnsi="微软雅黑" w:eastAsia="微软雅黑" w:cs="微软雅黑"/>
-                <w:sz w:val="24"/>
-                <w:szCs w:val="24"/>
-              </w:rPr>
-            </w:pPr>
-            <w:r>
-              <w:rPr>
-                <w:rFonts w:hint="eastAsia" w:ascii="微软雅黑" w:hAnsi="微软雅黑" w:eastAsia="微软雅黑" w:cs="微软雅黑"/>
-                <w:sz w:val="24"/>
-                <w:szCs w:val="24"/>
-              </w:rPr>
-              <w:t>threadId</w:t>
-            </w:r>
-          </w:p>
-        </w:tc>
-        <w:tc>
-          <w:tcPr>
-            <w:tcW w:w="3211" w:type="dxa"/>
-            <w:tcBorders>
-              <w:top w:val="single" w:color="4F81BD" w:sz="8" w:space="0"/>
-              <w:left w:val="single" w:color="4F81BD" w:sz="8" w:space="0"/>
-              <w:bottom w:val="single" w:color="4F81BD" w:sz="8" w:space="0"/>
-              <w:right w:val="single" w:color="4F81BD" w:sz="8" w:space="0"/>
-            </w:tcBorders>
-            <w:shd w:val="clear" w:color="auto" w:fill="B8CCE4"/>
-            <w:tcMar>
-              <w:top w:w="80" w:type="dxa"/>
-              <w:left w:w="80" w:type="dxa"/>
-              <w:bottom w:w="80" w:type="dxa"/>
-              <w:right w:w="80" w:type="dxa"/>
-            </w:tcMar>
-          </w:tcPr>
-          <w:p>
-            <w:pPr>
-              <w:pageBreakBefore w:val="0"/>
-              <w:widowControl/>
-              <w:kinsoku/>
-              <w:wordWrap/>
-              <w:overflowPunct/>
-              <w:topLinePunct w:val="0"/>
-              <w:autoSpaceDE/>
-              <w:autoSpaceDN/>
-              <w:bidi w:val="0"/>
-              <w:adjustRightInd/>
-              <w:snapToGrid/>
-              <w:spacing w:line="240" w:lineRule="auto"/>
-              <w:ind w:right="0" w:rightChars="0"/>
-              <w:jc w:val="center"/>
-              <w:textAlignment w:val="auto"/>
-              <w:rPr>
-                <w:rFonts w:hint="eastAsia" w:ascii="微软雅黑" w:hAnsi="微软雅黑" w:eastAsia="微软雅黑" w:cs="微软雅黑"/>
-                <w:sz w:val="24"/>
-                <w:szCs w:val="24"/>
-              </w:rPr>
-            </w:pPr>
-            <w:r>
-              <w:rPr>
-                <w:rFonts w:hint="eastAsia" w:ascii="微软雅黑" w:hAnsi="微软雅黑" w:eastAsia="微软雅黑" w:cs="微软雅黑"/>
-                <w:sz w:val="24"/>
-                <w:szCs w:val="24"/>
-              </w:rPr>
-              <w:t>long</w:t>
-            </w:r>
-          </w:p>
-        </w:tc>
-        <w:tc>
-          <w:tcPr>
-            <w:tcW w:w="3211" w:type="dxa"/>
-            <w:tcBorders>
-              <w:top w:val="single" w:color="4F81BD" w:sz="8" w:space="0"/>
-              <w:left w:val="single" w:color="4F81BD" w:sz="8" w:space="0"/>
-              <w:bottom w:val="single" w:color="4F81BD" w:sz="8" w:space="0"/>
-              <w:right w:val="single" w:color="4F81BD" w:sz="8" w:space="0"/>
-            </w:tcBorders>
-            <w:shd w:val="clear" w:color="auto" w:fill="B8CCE4"/>
-            <w:tcMar>
-              <w:top w:w="80" w:type="dxa"/>
-              <w:left w:w="80" w:type="dxa"/>
-              <w:bottom w:w="80" w:type="dxa"/>
-              <w:right w:w="80" w:type="dxa"/>
-            </w:tcMar>
-          </w:tcPr>
-          <w:p>
-            <w:pPr>
-              <w:pageBreakBefore w:val="0"/>
-              <w:widowControl/>
-              <w:kinsoku/>
-              <w:wordWrap/>
-              <w:overflowPunct/>
-              <w:topLinePunct w:val="0"/>
-              <w:autoSpaceDE/>
-              <w:autoSpaceDN/>
-              <w:bidi w:val="0"/>
-              <w:adjustRightInd/>
-              <w:snapToGrid/>
-              <w:spacing w:line="240" w:lineRule="auto"/>
-              <w:ind w:right="0" w:rightChars="0"/>
-              <w:textAlignment w:val="auto"/>
-              <w:rPr>
-                <w:rFonts w:hint="eastAsia" w:ascii="微软雅黑" w:hAnsi="微软雅黑" w:eastAsia="微软雅黑" w:cs="微软雅黑"/>
-                <w:sz w:val="24"/>
-                <w:szCs w:val="24"/>
-              </w:rPr>
-            </w:pPr>
-            <w:r>
-              <w:rPr>
-                <w:rFonts w:hint="eastAsia" w:ascii="微软雅黑" w:hAnsi="微软雅黑" w:eastAsia="微软雅黑" w:cs="微软雅黑"/>
-                <w:sz w:val="24"/>
-                <w:szCs w:val="24"/>
-              </w:rPr>
               <w:t>线程标识符，标示登录用户在服务端所属线程。</w:t>
             </w:r>
           </w:p>
@@ -10886,41 +9825,7 @@
           <w:sz w:val="24"/>
           <w:szCs w:val="24"/>
         </w:rPr>
-        <w:t xml:space="preserve">verification.login(in, out, dataSource, </w:t>
-      </w:r>
-      <w:r>
-        <w:rPr>
-          <w:rFonts w:hint="eastAsia" w:ascii="微软雅黑" w:hAnsi="微软雅黑" w:eastAsia="微软雅黑" w:cs="微软雅黑"/>
-          <w:sz w:val="24"/>
-          <w:szCs w:val="24"/>
-          <w:lang w:val="en-US" w:eastAsia="zh-CN"/>
-        </w:rPr>
-        <w:t>logger</w:t>
-      </w:r>
-      <w:r>
-        <w:rPr>
-          <w:rFonts w:hint="eastAsia" w:ascii="微软雅黑" w:hAnsi="微软雅黑" w:eastAsia="微软雅黑" w:cs="微软雅黑"/>
-          <w:sz w:val="24"/>
-          <w:szCs w:val="24"/>
-        </w:rPr>
-        <w:t>, valid_login_per_min,</w:t>
-      </w:r>
-      <w:r>
-        <w:rPr>
-          <w:rFonts w:hint="eastAsia" w:ascii="微软雅黑" w:hAnsi="微软雅黑" w:eastAsia="微软雅黑" w:cs="微软雅黑"/>
-          <w:sz w:val="24"/>
-          <w:szCs w:val="24"/>
-          <w:lang w:val="en-US" w:eastAsia="zh-CN"/>
-        </w:rPr>
-        <w:t xml:space="preserve"> </w:t>
-      </w:r>
-      <w:r>
-        <w:rPr>
-          <w:rFonts w:hint="eastAsia" w:ascii="微软雅黑" w:hAnsi="微软雅黑" w:eastAsia="微软雅黑" w:cs="微软雅黑"/>
-          <w:sz w:val="24"/>
-          <w:szCs w:val="24"/>
-        </w:rPr>
-        <w:t>invalid_login_per_min, this.getId());</w:t>
+        <w:t>verification.login(in, out, dataSource, this.getId());</w:t>
       </w:r>
     </w:p>
     <w:p>

</xml_diff>